<commit_message>
got review screen to work for this
</commit_message>
<xml_diff>
--- a/docassemble/VTFeeWaiver/data/templates/VT_fee_waiver_next_steps.docx
+++ b/docassemble/VTFeeWaiver/data/templates/VT_fee_waiver_next_steps.docx
@@ -273,21 +273,29 @@
           <w:b/>
           <w:bCs/>
         </w:rPr>
-        <w:t>{{</w:t>
+        <w:t>County</w:t>
       </w:r>
       <w:r>
         <w:rPr>
           <w:b/>
           <w:bCs/>
         </w:rPr>
-        <w:t xml:space="preserve"> division </w:t>
+        <w:br/>
+        <w:t xml:space="preserve">{{ </w:t>
       </w:r>
       <w:r>
         <w:rPr>
           <w:b/>
           <w:bCs/>
         </w:rPr>
-        <w:t>}}</w:t>
+        <w:t>court_division</w:t>
+      </w:r>
+      <w:r>
+        <w:rPr>
+          <w:b/>
+          <w:bCs/>
+        </w:rPr>
+        <w:t>}} Division</w:t>
       </w:r>
       <w:r>
         <w:rPr>
@@ -5762,6 +5770,7 @@
   <w:style w:type="character" w:default="1" w:styleId="DefaultParagraphFont">
     <w:name w:val="Default Paragraph Font"/>
     <w:uiPriority w:val="1"/>
+    <w:semiHidden/>
     <w:unhideWhenUsed/>
   </w:style>
   <w:style w:type="table" w:default="1" w:styleId="TableNormal">

</xml_diff>

<commit_message>
Updated Next Steps doc and added to list of forms that dont have filing fees
</commit_message>
<xml_diff>
--- a/docassemble/VTFeeWaiver/data/templates/VT_fee_waiver_next_steps.docx
+++ b/docassemble/VTFeeWaiver/data/templates/VT_fee_waiver_next_steps.docx
@@ -375,36 +375,259 @@
       </w:r>
     </w:p>
     <w:p>
-      <w:pPr>
-        <w:pStyle w:val="Heading2"/>
-      </w:pPr>
-      <w:r>
-        <w:t>The court will decide</w:t>
+      <w:r>
+        <w:t xml:space="preserve">You can file </w:t>
+      </w:r>
+      <w:r>
+        <w:t>this form</w:t>
+      </w:r>
+      <w:r>
+        <w:t xml:space="preserve"> </w:t>
+      </w:r>
+      <w:proofErr w:type="gramStart"/>
+      <w:r>
+        <w:t xml:space="preserve">at the same time </w:t>
+      </w:r>
+      <w:r>
+        <w:t>that</w:t>
+      </w:r>
+      <w:proofErr w:type="gramEnd"/>
+      <w:r>
+        <w:t xml:space="preserve"> you file </w:t>
+      </w:r>
+      <w:r>
+        <w:t xml:space="preserve">other </w:t>
+      </w:r>
+      <w:r>
+        <w:t xml:space="preserve">court </w:t>
+      </w:r>
+      <w:r>
+        <w:t>forms.</w:t>
+      </w:r>
+      <w:r>
+        <w:t xml:space="preserve"> </w:t>
+      </w:r>
+      <w:proofErr w:type="gramStart"/>
+      <w:r>
+        <w:t>You</w:t>
+      </w:r>
+      <w:proofErr w:type="gramEnd"/>
+      <w:r>
+        <w:t xml:space="preserve"> only </w:t>
+      </w:r>
+      <w:r>
+        <w:t>have to give this form to the court – not to the other party in the case. ???</w:t>
       </w:r>
     </w:p>
     <w:p>
       <w:r>
-        <w:t>If approved by the Vermont Judiciary, you will not have to pay the court to start a court action.</w:t>
+        <w:t>If you email the form, be sure to call the courthouse later to be sure they got it.</w:t>
       </w:r>
     </w:p>
     <w:p>
       <w:r>
-        <w:t>The court will let you know of their decision [how??????]</w:t>
+        <w:t xml:space="preserve">You can </w:t>
+      </w:r>
+      <w:r>
+        <w:t>e-</w:t>
+      </w:r>
+      <w:r>
+        <w:t xml:space="preserve">file, but nonlawyers never have to </w:t>
+      </w:r>
+      <w:r>
+        <w:t>do so. It may not be worth your time to e-</w:t>
+      </w:r>
+      <w:r>
+        <w:t xml:space="preserve">file. </w:t>
       </w:r>
     </w:p>
     <w:p>
       <w:r>
-        <w:t>Can they appeal?????????</w:t>
+        <w:t>See the Vermont Judiciary website</w:t>
+      </w:r>
+      <w:r>
+        <w:t xml:space="preserve"> at </w:t>
+      </w:r>
+      <w:hyperlink r:id="rId13" w:history="1">
+        <w:r>
+          <w:rPr>
+            <w:rStyle w:val="Hyperlink"/>
+          </w:rPr>
+          <w:t>www.vermontjudiciary.org/self-help/filing-procedures</w:t>
+        </w:r>
+      </w:hyperlink>
+      <w:r>
+        <w:t xml:space="preserve"> </w:t>
+      </w:r>
+      <w:r>
+        <w:t xml:space="preserve">for </w:t>
+      </w:r>
+      <w:r>
+        <w:t xml:space="preserve">more </w:t>
+      </w:r>
+      <w:r>
+        <w:t>details on the ways you can file</w:t>
+      </w:r>
+      <w:r>
+        <w:t xml:space="preserve"> the form.</w:t>
       </w:r>
     </w:p>
     <w:p>
-      <w:r>
-        <w:t>If they are told no, how long do they have to pay the filing fee? And what kinds of payment does the court take?</w:t>
+      <w:pPr>
+        <w:pStyle w:val="Heading2"/>
+      </w:pPr>
+      <w:r>
+        <w:t>The court will decide</w:t>
       </w:r>
     </w:p>
-    <w:p/>
-    <w:p/>
-    <w:p/>
+    <w:p>
+      <w:pPr>
+        <w:rPr>
+          <w:b/>
+        </w:rPr>
+      </w:pPr>
+      <w:r>
+        <w:t>If approved by the Vermont Judiciary, you will not have to pay the court to start a court action.</w:t>
+      </w:r>
+    </w:p>
+    <w:p>
+      <w:r>
+        <w:t xml:space="preserve">The court </w:t>
+      </w:r>
+      <w:r>
+        <w:t xml:space="preserve">clerk </w:t>
+      </w:r>
+      <w:r>
+        <w:t xml:space="preserve">may </w:t>
+      </w:r>
+      <w:r>
+        <w:t>tell you</w:t>
+      </w:r>
+      <w:r>
+        <w:t xml:space="preserve"> right away </w:t>
+      </w:r>
+      <w:r>
+        <w:t xml:space="preserve">if they can </w:t>
+      </w:r>
+      <w:r>
+        <w:t>waiv</w:t>
+      </w:r>
+      <w:r>
+        <w:t>e</w:t>
+      </w:r>
+      <w:r>
+        <w:t xml:space="preserve"> the filing </w:t>
+      </w:r>
+      <w:r>
+        <w:t xml:space="preserve">and service </w:t>
+      </w:r>
+      <w:r>
+        <w:t>fee</w:t>
+      </w:r>
+      <w:r>
+        <w:t>s</w:t>
+      </w:r>
+      <w:r>
+        <w:t>. Or the</w:t>
+      </w:r>
+      <w:r>
+        <w:t xml:space="preserve">y </w:t>
+      </w:r>
+      <w:r>
+        <w:t>may send you a notice in the mail.</w:t>
+      </w:r>
+    </w:p>
+    <w:p>
+      <w:r>
+        <w:t xml:space="preserve">If the waiver </w:t>
+      </w:r>
+      <w:proofErr w:type="gramStart"/>
+      <w:r>
+        <w:t xml:space="preserve">is </w:t>
+      </w:r>
+      <w:r>
+        <w:rPr>
+          <w:b/>
+          <w:bCs/>
+        </w:rPr>
+        <w:t>not</w:t>
+      </w:r>
+      <w:r>
+        <w:t xml:space="preserve"> approved</w:t>
+      </w:r>
+      <w:proofErr w:type="gramEnd"/>
+      <w:r>
+        <w:t>, you will have</w:t>
+      </w:r>
+      <w:r>
+        <w:t xml:space="preserve"> to pay the </w:t>
+      </w:r>
+      <w:r>
+        <w:t xml:space="preserve">court </w:t>
+      </w:r>
+      <w:r>
+        <w:t>fee</w:t>
+      </w:r>
+      <w:r>
+        <w:t>s</w:t>
+      </w:r>
+      <w:r>
+        <w:t xml:space="preserve">. </w:t>
+      </w:r>
+      <w:proofErr w:type="gramStart"/>
+      <w:r>
+        <w:t>You’ll</w:t>
+      </w:r>
+      <w:proofErr w:type="gramEnd"/>
+      <w:r>
+        <w:t xml:space="preserve"> have to pay </w:t>
+      </w:r>
+      <w:r>
+        <w:t>within 30 days, or your case may be dismissed.</w:t>
+      </w:r>
+    </w:p>
+    <w:p>
+      <w:r>
+        <w:t xml:space="preserve">You have the right to appeal the denial of your application. You must file a written appeal within 7 days of the date of the order. If your appeal </w:t>
+      </w:r>
+      <w:proofErr w:type="gramStart"/>
+      <w:r>
+        <w:t>is denied</w:t>
+      </w:r>
+      <w:proofErr w:type="gramEnd"/>
+      <w:r>
+        <w:t xml:space="preserve">, </w:t>
+      </w:r>
+      <w:r>
+        <w:lastRenderedPageBreak/>
+        <w:t>you must pay your filing fee and any service fees.</w:t>
+      </w:r>
+    </w:p>
+    <w:p>
+      <w:r>
+        <w:t xml:space="preserve">See the Vermont Judiciary website </w:t>
+      </w:r>
+      <w:r>
+        <w:t xml:space="preserve">at </w:t>
+      </w:r>
+      <w:hyperlink r:id="rId14" w:history="1">
+        <w:r>
+          <w:rPr>
+            <w:rStyle w:val="Hyperlink"/>
+          </w:rPr>
+          <w:t>www.vermontjudiciary.org/fees</w:t>
+        </w:r>
+      </w:hyperlink>
+      <w:r>
+        <w:t xml:space="preserve"> </w:t>
+      </w:r>
+      <w:r>
+        <w:t>for more details</w:t>
+      </w:r>
+      <w:r>
+        <w:t>.</w:t>
+      </w:r>
+    </w:p>
     <w:p>
       <w:pPr>
         <w:pStyle w:val="Heading2"/>
@@ -438,7 +661,7 @@
       <w:r>
         <w:t xml:space="preserve"> </w:t>
       </w:r>
-      <w:hyperlink r:id="rId13" w:history="1">
+      <w:hyperlink r:id="rId15" w:history="1">
         <w:r>
           <w:rPr>
             <w:rStyle w:val="Hyperlink"/>
@@ -458,7 +681,7 @@
       <w:r>
         <w:t xml:space="preserve">If you have questions about forms or the court process, contact the Vermont Judiciary Access and Resource Center (ARC) at </w:t>
       </w:r>
-      <w:hyperlink r:id="rId14" w:history="1">
+      <w:hyperlink r:id="rId16" w:history="1">
         <w:r>
           <w:rPr>
             <w:rStyle w:val="Hyperlink"/>
@@ -501,7 +724,6 @@
         </w:numPr>
       </w:pPr>
       <w:r>
-        <w:lastRenderedPageBreak/>
         <w:t>You can also a</w:t>
       </w:r>
       <w:r>
@@ -522,7 +744,7 @@
       <w:r>
         <w:t xml:space="preserve"> the Vermont Judiciary website: </w:t>
       </w:r>
-      <w:hyperlink r:id="rId15" w:history="1">
+      <w:hyperlink r:id="rId17" w:history="1">
         <w:r>
           <w:rPr>
             <w:rStyle w:val="Hyperlink"/>
@@ -611,7 +833,7 @@
                     <pic:cNvPicPr/>
                   </pic:nvPicPr>
                   <pic:blipFill rotWithShape="1">
-                    <a:blip r:embed="rId16" cstate="print">
+                    <a:blip r:embed="rId18" cstate="print">
                       <a:extLst>
                         <a:ext uri="{28A0092B-C50C-407E-A947-70E740481C1C}">
                           <a14:useLocalDpi xmlns:a14="http://schemas.microsoft.com/office/drawing/2010/main" val="0"/>
@@ -3805,6 +4027,119 @@
     </w:lvl>
   </w:abstractNum>
   <w:abstractNum w:abstractNumId="24" w15:restartNumberingAfterBreak="0">
+    <w:nsid w:val="5D1531A1"/>
+    <w:multiLevelType w:val="hybridMultilevel"/>
+    <w:tmpl w:val="67BCECCC"/>
+    <w:lvl w:ilvl="0" w:tplc="04090001">
+      <w:start w:val="1"/>
+      <w:numFmt w:val="bullet"/>
+      <w:lvlText w:val=""/>
+      <w:lvlJc w:val="left"/>
+      <w:pPr>
+        <w:ind w:left="720" w:hanging="360"/>
+      </w:pPr>
+      <w:rPr>
+        <w:rFonts w:ascii="Symbol" w:hAnsi="Symbol" w:hint="default"/>
+      </w:rPr>
+    </w:lvl>
+    <w:lvl w:ilvl="1" w:tplc="04090003" w:tentative="1">
+      <w:start w:val="1"/>
+      <w:numFmt w:val="bullet"/>
+      <w:lvlText w:val="o"/>
+      <w:lvlJc w:val="left"/>
+      <w:pPr>
+        <w:ind w:left="1440" w:hanging="360"/>
+      </w:pPr>
+      <w:rPr>
+        <w:rFonts w:ascii="Courier New" w:hAnsi="Courier New" w:cs="Courier New" w:hint="default"/>
+      </w:rPr>
+    </w:lvl>
+    <w:lvl w:ilvl="2" w:tplc="04090005" w:tentative="1">
+      <w:start w:val="1"/>
+      <w:numFmt w:val="bullet"/>
+      <w:lvlText w:val=""/>
+      <w:lvlJc w:val="left"/>
+      <w:pPr>
+        <w:ind w:left="2160" w:hanging="360"/>
+      </w:pPr>
+      <w:rPr>
+        <w:rFonts w:ascii="Wingdings" w:hAnsi="Wingdings" w:hint="default"/>
+      </w:rPr>
+    </w:lvl>
+    <w:lvl w:ilvl="3" w:tplc="04090001" w:tentative="1">
+      <w:start w:val="1"/>
+      <w:numFmt w:val="bullet"/>
+      <w:lvlText w:val=""/>
+      <w:lvlJc w:val="left"/>
+      <w:pPr>
+        <w:ind w:left="2880" w:hanging="360"/>
+      </w:pPr>
+      <w:rPr>
+        <w:rFonts w:ascii="Symbol" w:hAnsi="Symbol" w:hint="default"/>
+      </w:rPr>
+    </w:lvl>
+    <w:lvl w:ilvl="4" w:tplc="04090003" w:tentative="1">
+      <w:start w:val="1"/>
+      <w:numFmt w:val="bullet"/>
+      <w:lvlText w:val="o"/>
+      <w:lvlJc w:val="left"/>
+      <w:pPr>
+        <w:ind w:left="3600" w:hanging="360"/>
+      </w:pPr>
+      <w:rPr>
+        <w:rFonts w:ascii="Courier New" w:hAnsi="Courier New" w:cs="Courier New" w:hint="default"/>
+      </w:rPr>
+    </w:lvl>
+    <w:lvl w:ilvl="5" w:tplc="04090005" w:tentative="1">
+      <w:start w:val="1"/>
+      <w:numFmt w:val="bullet"/>
+      <w:lvlText w:val=""/>
+      <w:lvlJc w:val="left"/>
+      <w:pPr>
+        <w:ind w:left="4320" w:hanging="360"/>
+      </w:pPr>
+      <w:rPr>
+        <w:rFonts w:ascii="Wingdings" w:hAnsi="Wingdings" w:hint="default"/>
+      </w:rPr>
+    </w:lvl>
+    <w:lvl w:ilvl="6" w:tplc="04090001" w:tentative="1">
+      <w:start w:val="1"/>
+      <w:numFmt w:val="bullet"/>
+      <w:lvlText w:val=""/>
+      <w:lvlJc w:val="left"/>
+      <w:pPr>
+        <w:ind w:left="5040" w:hanging="360"/>
+      </w:pPr>
+      <w:rPr>
+        <w:rFonts w:ascii="Symbol" w:hAnsi="Symbol" w:hint="default"/>
+      </w:rPr>
+    </w:lvl>
+    <w:lvl w:ilvl="7" w:tplc="04090003" w:tentative="1">
+      <w:start w:val="1"/>
+      <w:numFmt w:val="bullet"/>
+      <w:lvlText w:val="o"/>
+      <w:lvlJc w:val="left"/>
+      <w:pPr>
+        <w:ind w:left="5760" w:hanging="360"/>
+      </w:pPr>
+      <w:rPr>
+        <w:rFonts w:ascii="Courier New" w:hAnsi="Courier New" w:cs="Courier New" w:hint="default"/>
+      </w:rPr>
+    </w:lvl>
+    <w:lvl w:ilvl="8" w:tplc="04090005" w:tentative="1">
+      <w:start w:val="1"/>
+      <w:numFmt w:val="bullet"/>
+      <w:lvlText w:val=""/>
+      <w:lvlJc w:val="left"/>
+      <w:pPr>
+        <w:ind w:left="6480" w:hanging="360"/>
+      </w:pPr>
+      <w:rPr>
+        <w:rFonts w:ascii="Wingdings" w:hAnsi="Wingdings" w:hint="default"/>
+      </w:rPr>
+    </w:lvl>
+  </w:abstractNum>
+  <w:abstractNum w:abstractNumId="25" w15:restartNumberingAfterBreak="0">
     <w:nsid w:val="602C54B8"/>
     <w:multiLevelType w:val="hybridMultilevel"/>
     <w:tmpl w:val="E1F6334C"/>
@@ -3917,7 +4252,7 @@
       </w:rPr>
     </w:lvl>
   </w:abstractNum>
-  <w:abstractNum w:abstractNumId="25" w15:restartNumberingAfterBreak="0">
+  <w:abstractNum w:abstractNumId="26" w15:restartNumberingAfterBreak="0">
     <w:nsid w:val="6049098C"/>
     <w:multiLevelType w:val="hybridMultilevel"/>
     <w:tmpl w:val="26061188"/>
@@ -4006,7 +4341,7 @@
       </w:pPr>
     </w:lvl>
   </w:abstractNum>
-  <w:abstractNum w:abstractNumId="26" w15:restartNumberingAfterBreak="0">
+  <w:abstractNum w:abstractNumId="27" w15:restartNumberingAfterBreak="0">
     <w:nsid w:val="61F25434"/>
     <w:multiLevelType w:val="multilevel"/>
     <w:tmpl w:val="452AA838"/>
@@ -4151,7 +4486,7 @@
       </w:rPr>
     </w:lvl>
   </w:abstractNum>
-  <w:abstractNum w:abstractNumId="27" w15:restartNumberingAfterBreak="0">
+  <w:abstractNum w:abstractNumId="28" w15:restartNumberingAfterBreak="0">
     <w:nsid w:val="620B1BB7"/>
     <w:multiLevelType w:val="multilevel"/>
     <w:tmpl w:val="19BE1666"/>
@@ -4270,7 +4605,7 @@
       </w:rPr>
     </w:lvl>
   </w:abstractNum>
-  <w:abstractNum w:abstractNumId="28" w15:restartNumberingAfterBreak="0">
+  <w:abstractNum w:abstractNumId="29" w15:restartNumberingAfterBreak="0">
     <w:nsid w:val="66EB0660"/>
     <w:multiLevelType w:val="multilevel"/>
     <w:tmpl w:val="56182F50"/>
@@ -4416,7 +4751,7 @@
       </w:rPr>
     </w:lvl>
   </w:abstractNum>
-  <w:abstractNum w:abstractNumId="29" w15:restartNumberingAfterBreak="0">
+  <w:abstractNum w:abstractNumId="30" w15:restartNumberingAfterBreak="0">
     <w:nsid w:val="679223FC"/>
     <w:multiLevelType w:val="hybridMultilevel"/>
     <w:tmpl w:val="D18A5382"/>
@@ -4505,7 +4840,7 @@
       </w:pPr>
     </w:lvl>
   </w:abstractNum>
-  <w:abstractNum w:abstractNumId="30" w15:restartNumberingAfterBreak="0">
+  <w:abstractNum w:abstractNumId="31" w15:restartNumberingAfterBreak="0">
     <w:nsid w:val="67AD2030"/>
     <w:multiLevelType w:val="hybridMultilevel"/>
     <w:tmpl w:val="187CBC42"/>
@@ -4618,7 +4953,7 @@
       </w:rPr>
     </w:lvl>
   </w:abstractNum>
-  <w:abstractNum w:abstractNumId="31" w15:restartNumberingAfterBreak="0">
+  <w:abstractNum w:abstractNumId="32" w15:restartNumberingAfterBreak="0">
     <w:nsid w:val="695A61B8"/>
     <w:multiLevelType w:val="hybridMultilevel"/>
     <w:tmpl w:val="21FE5A46"/>
@@ -4707,7 +5042,7 @@
       </w:pPr>
     </w:lvl>
   </w:abstractNum>
-  <w:abstractNum w:abstractNumId="32" w15:restartNumberingAfterBreak="0">
+  <w:abstractNum w:abstractNumId="33" w15:restartNumberingAfterBreak="0">
     <w:nsid w:val="6C856706"/>
     <w:multiLevelType w:val="hybridMultilevel"/>
     <w:tmpl w:val="EFB2FDDE"/>
@@ -4820,7 +5155,7 @@
       </w:rPr>
     </w:lvl>
   </w:abstractNum>
-  <w:abstractNum w:abstractNumId="33" w15:restartNumberingAfterBreak="0">
+  <w:abstractNum w:abstractNumId="34" w15:restartNumberingAfterBreak="0">
     <w:nsid w:val="6D7328DF"/>
     <w:multiLevelType w:val="multilevel"/>
     <w:tmpl w:val="56182F50"/>
@@ -4966,7 +5301,7 @@
       </w:rPr>
     </w:lvl>
   </w:abstractNum>
-  <w:abstractNum w:abstractNumId="34" w15:restartNumberingAfterBreak="0">
+  <w:abstractNum w:abstractNumId="35" w15:restartNumberingAfterBreak="0">
     <w:nsid w:val="6DC9770E"/>
     <w:multiLevelType w:val="hybridMultilevel"/>
     <w:tmpl w:val="42E80FA2"/>
@@ -5052,7 +5387,7 @@
       </w:pPr>
     </w:lvl>
   </w:abstractNum>
-  <w:abstractNum w:abstractNumId="35" w15:restartNumberingAfterBreak="0">
+  <w:abstractNum w:abstractNumId="36" w15:restartNumberingAfterBreak="0">
     <w:nsid w:val="70F12DF3"/>
     <w:multiLevelType w:val="multilevel"/>
     <w:tmpl w:val="11EAA22A"/>
@@ -5172,16 +5507,16 @@
     </w:lvl>
   </w:abstractNum>
   <w:num w:numId="1" w16cid:durableId="285739885">
-    <w:abstractNumId w:val="35"/>
+    <w:abstractNumId w:val="36"/>
   </w:num>
   <w:num w:numId="2" w16cid:durableId="464851539">
     <w:abstractNumId w:val="15"/>
   </w:num>
   <w:num w:numId="3" w16cid:durableId="1536039654">
-    <w:abstractNumId w:val="34"/>
+    <w:abstractNumId w:val="35"/>
   </w:num>
   <w:num w:numId="4" w16cid:durableId="1578053830">
-    <w:abstractNumId w:val="27"/>
+    <w:abstractNumId w:val="28"/>
   </w:num>
   <w:num w:numId="5" w16cid:durableId="136998024">
     <w:abstractNumId w:val="18"/>
@@ -5193,7 +5528,7 @@
     <w:abstractNumId w:val="17"/>
   </w:num>
   <w:num w:numId="8" w16cid:durableId="436292915">
-    <w:abstractNumId w:val="26"/>
+    <w:abstractNumId w:val="27"/>
   </w:num>
   <w:num w:numId="9" w16cid:durableId="1600606301">
     <w:abstractNumId w:val="11"/>
@@ -5205,19 +5540,19 @@
     <w:abstractNumId w:val="19"/>
   </w:num>
   <w:num w:numId="12" w16cid:durableId="99029468">
-    <w:abstractNumId w:val="28"/>
+    <w:abstractNumId w:val="29"/>
   </w:num>
   <w:num w:numId="13" w16cid:durableId="1241866799">
     <w:abstractNumId w:val="23"/>
   </w:num>
   <w:num w:numId="14" w16cid:durableId="862939518">
-    <w:abstractNumId w:val="33"/>
+    <w:abstractNumId w:val="34"/>
   </w:num>
   <w:num w:numId="15" w16cid:durableId="1201698925">
     <w:abstractNumId w:val="16"/>
   </w:num>
   <w:num w:numId="16" w16cid:durableId="1152717653">
-    <w:abstractNumId w:val="29"/>
+    <w:abstractNumId w:val="30"/>
   </w:num>
   <w:num w:numId="17" w16cid:durableId="1935432480">
     <w:abstractNumId w:val="22"/>
@@ -5244,13 +5579,13 @@
     <w:abstractNumId w:val="5"/>
   </w:num>
   <w:num w:numId="24" w16cid:durableId="419453069">
-    <w:abstractNumId w:val="30"/>
+    <w:abstractNumId w:val="31"/>
   </w:num>
   <w:num w:numId="25" w16cid:durableId="1842117123">
     <w:abstractNumId w:val="2"/>
   </w:num>
   <w:num w:numId="26" w16cid:durableId="1078483973">
-    <w:abstractNumId w:val="32"/>
+    <w:abstractNumId w:val="33"/>
   </w:num>
   <w:num w:numId="27" w16cid:durableId="367728742">
     <w:abstractNumId w:val="6"/>
@@ -5262,7 +5597,7 @@
     <w:abstractNumId w:val="3"/>
   </w:num>
   <w:num w:numId="30" w16cid:durableId="1337996710">
-    <w:abstractNumId w:val="31"/>
+    <w:abstractNumId w:val="32"/>
   </w:num>
   <w:num w:numId="31" w16cid:durableId="1527252434">
     <w:abstractNumId w:val="0"/>
@@ -5271,7 +5606,7 @@
     <w:abstractNumId w:val="12"/>
   </w:num>
   <w:num w:numId="33" w16cid:durableId="724641486">
-    <w:abstractNumId w:val="24"/>
+    <w:abstractNumId w:val="25"/>
   </w:num>
   <w:num w:numId="34" w16cid:durableId="8877629">
     <w:abstractNumId w:val="21"/>
@@ -5280,13 +5615,16 @@
     <w:abstractNumId w:val="13"/>
   </w:num>
   <w:num w:numId="36" w16cid:durableId="1702708080">
-    <w:abstractNumId w:val="25"/>
+    <w:abstractNumId w:val="26"/>
   </w:num>
   <w:num w:numId="37" w16cid:durableId="441463742">
     <w:abstractNumId w:val="10"/>
   </w:num>
   <w:num w:numId="38" w16cid:durableId="1246962850">
     <w:abstractNumId w:val="9"/>
+  </w:num>
+  <w:num w:numId="39" w16cid:durableId="1064446200">
+    <w:abstractNumId w:val="24"/>
   </w:num>
 </w:numbering>
 </file>
@@ -5770,7 +6108,6 @@
   <w:style w:type="character" w:default="1" w:styleId="DefaultParagraphFont">
     <w:name w:val="Default Paragraph Font"/>
     <w:uiPriority w:val="1"/>
-    <w:semiHidden/>
     <w:unhideWhenUsed/>
   </w:style>
   <w:style w:type="table" w:default="1" w:styleId="TableNormal">

</xml_diff>

<commit_message>
updated text per J feedback
</commit_message>
<xml_diff>
--- a/docassemble/VTFeeWaiver/data/templates/VT_fee_waiver_next_steps.docx
+++ b/docassemble/VTFeeWaiver/data/templates/VT_fee_waiver_next_steps.docx
@@ -376,7 +376,10 @@
     </w:p>
     <w:p>
       <w:r>
-        <w:t xml:space="preserve">You can file </w:t>
+        <w:t>F</w:t>
+      </w:r>
+      <w:r>
+        <w:t xml:space="preserve">ile </w:t>
       </w:r>
       <w:r>
         <w:t>this form</w:t>
@@ -384,39 +387,63 @@
       <w:r>
         <w:t xml:space="preserve"> </w:t>
       </w:r>
+      <w:r>
+        <w:rPr>
+          <w:b/>
+          <w:bCs/>
+        </w:rPr>
+        <w:t>at the same time</w:t>
+      </w:r>
+      <w:r>
+        <w:t xml:space="preserve"> </w:t>
+      </w:r>
+      <w:r>
+        <w:t>as</w:t>
+      </w:r>
+      <w:r>
+        <w:t xml:space="preserve"> you file </w:t>
+      </w:r>
+      <w:r>
+        <w:t xml:space="preserve">other </w:t>
+      </w:r>
+      <w:r>
+        <w:t xml:space="preserve">court </w:t>
+      </w:r>
+      <w:r>
+        <w:t>forms.</w:t>
+      </w:r>
+      <w:r>
+        <w:t xml:space="preserve"> </w:t>
+      </w:r>
+      <w:r>
+        <w:t xml:space="preserve">You only </w:t>
+      </w:r>
       <w:proofErr w:type="gramStart"/>
       <w:r>
-        <w:t xml:space="preserve">at the same time </w:t>
-      </w:r>
-      <w:r>
-        <w:t>that</w:t>
+        <w:t>have to</w:t>
       </w:r>
       <w:proofErr w:type="gramEnd"/>
       <w:r>
-        <w:t xml:space="preserve"> you file </w:t>
-      </w:r>
-      <w:r>
-        <w:t xml:space="preserve">other </w:t>
-      </w:r>
-      <w:r>
-        <w:t xml:space="preserve">court </w:t>
-      </w:r>
-      <w:r>
-        <w:t>forms.</w:t>
-      </w:r>
-      <w:r>
         <w:t xml:space="preserve"> </w:t>
       </w:r>
-      <w:proofErr w:type="gramStart"/>
-      <w:r>
-        <w:t>You</w:t>
-      </w:r>
-      <w:proofErr w:type="gramEnd"/>
-      <w:r>
-        <w:t xml:space="preserve"> only </w:t>
-      </w:r>
-      <w:r>
-        <w:t>have to give this form to the court – not to the other party in the case. ???</w:t>
+      <w:r>
+        <w:t>give this form to the court</w:t>
+      </w:r>
+      <w:r>
+        <w:t xml:space="preserve">. Do </w:t>
+      </w:r>
+      <w:r>
+        <w:rPr>
+          <w:b/>
+          <w:bCs/>
+        </w:rPr>
+        <w:t>not</w:t>
+      </w:r>
+      <w:r>
+        <w:t xml:space="preserve"> give a copy to</w:t>
+      </w:r>
+      <w:r>
+        <w:t xml:space="preserve"> the other party in the case.</w:t>
       </w:r>
     </w:p>
     <w:p>
@@ -426,27 +453,12 @@
     </w:p>
     <w:p>
       <w:r>
-        <w:t xml:space="preserve">You can </w:t>
-      </w:r>
-      <w:r>
-        <w:t>e-</w:t>
-      </w:r>
-      <w:r>
-        <w:t xml:space="preserve">file, but nonlawyers never have to </w:t>
-      </w:r>
-      <w:r>
-        <w:t>do so. It may not be worth your time to e-</w:t>
-      </w:r>
-      <w:r>
-        <w:t xml:space="preserve">file. </w:t>
+        <w:t xml:space="preserve">You can e-file, but nonlawyers never have to do so. It may not be worth your time to e-file. </w:t>
       </w:r>
     </w:p>
     <w:p>
       <w:r>
-        <w:t>See the Vermont Judiciary website</w:t>
-      </w:r>
-      <w:r>
-        <w:t xml:space="preserve"> at </w:t>
+        <w:t xml:space="preserve">See the Vermont Judiciary website at </w:t>
       </w:r>
       <w:hyperlink r:id="rId13" w:history="1">
         <w:r>
@@ -460,13 +472,7 @@
         <w:t xml:space="preserve"> </w:t>
       </w:r>
       <w:r>
-        <w:t xml:space="preserve">for </w:t>
-      </w:r>
-      <w:r>
-        <w:t xml:space="preserve">more </w:t>
-      </w:r>
-      <w:r>
-        <w:t>details on the ways you can file</w:t>
+        <w:t>for more details on the ways you can file</w:t>
       </w:r>
       <w:r>
         <w:t xml:space="preserve"> the form.</w:t>
@@ -487,7 +493,13 @@
         </w:rPr>
       </w:pPr>
       <w:r>
-        <w:t>If approved by the Vermont Judiciary, you will not have to pay the court to start a court action.</w:t>
+        <w:t xml:space="preserve">If approved by the Vermont Judiciary, you will not have to pay the </w:t>
+      </w:r>
+      <w:r>
+        <w:t>filing fee</w:t>
+      </w:r>
+      <w:r>
+        <w:t>.</w:t>
       </w:r>
     </w:p>
     <w:p>
@@ -539,11 +551,7 @@
     </w:p>
     <w:p>
       <w:r>
-        <w:t xml:space="preserve">If the waiver </w:t>
-      </w:r>
-      <w:proofErr w:type="gramStart"/>
-      <w:r>
-        <w:t xml:space="preserve">is </w:t>
+        <w:t xml:space="preserve">If the waiver is </w:t>
       </w:r>
       <w:r>
         <w:rPr>
@@ -553,50 +561,38 @@
         <w:t>not</w:t>
       </w:r>
       <w:r>
-        <w:t xml:space="preserve"> approved</w:t>
+        <w:t xml:space="preserve"> approved, you will have</w:t>
+      </w:r>
+      <w:r>
+        <w:t xml:space="preserve"> to pay the </w:t>
+      </w:r>
+      <w:r>
+        <w:t xml:space="preserve">court </w:t>
+      </w:r>
+      <w:r>
+        <w:t>fee</w:t>
+      </w:r>
+      <w:r>
+        <w:t>s</w:t>
+      </w:r>
+      <w:r>
+        <w:t xml:space="preserve">. You’ll have to pay </w:t>
+      </w:r>
+      <w:r>
+        <w:t xml:space="preserve">within 30 days, or your case may </w:t>
+      </w:r>
+      <w:proofErr w:type="gramStart"/>
+      <w:r>
+        <w:t>be dismissed</w:t>
       </w:r>
       <w:proofErr w:type="gramEnd"/>
       <w:r>
-        <w:t>, you will have</w:t>
-      </w:r>
-      <w:r>
-        <w:t xml:space="preserve"> to pay the </w:t>
-      </w:r>
-      <w:r>
-        <w:t xml:space="preserve">court </w:t>
-      </w:r>
-      <w:r>
-        <w:t>fee</w:t>
-      </w:r>
-      <w:r>
-        <w:t>s</w:t>
-      </w:r>
-      <w:r>
-        <w:t xml:space="preserve">. </w:t>
-      </w:r>
-      <w:proofErr w:type="gramStart"/>
-      <w:r>
-        <w:t>You’ll</w:t>
-      </w:r>
-      <w:proofErr w:type="gramEnd"/>
-      <w:r>
-        <w:t xml:space="preserve"> have to pay </w:t>
-      </w:r>
-      <w:r>
-        <w:t>within 30 days, or your case may be dismissed.</w:t>
+        <w:t>.</w:t>
       </w:r>
     </w:p>
     <w:p>
       <w:r>
-        <w:t xml:space="preserve">You have the right to appeal the denial of your application. You must file a written appeal within 7 days of the date of the order. If your appeal </w:t>
-      </w:r>
-      <w:proofErr w:type="gramStart"/>
-      <w:r>
-        <w:t>is denied</w:t>
-      </w:r>
-      <w:proofErr w:type="gramEnd"/>
-      <w:r>
-        <w:t xml:space="preserve">, </w:t>
+        <w:t xml:space="preserve">You have the right to appeal the denial of your application. You must file a written appeal within 7 days of the date of the order. If your appeal is denied, </w:t>
       </w:r>
       <w:r>
         <w:lastRenderedPageBreak/>
@@ -686,11 +682,14 @@
           <w:rPr>
             <w:rStyle w:val="Hyperlink"/>
           </w:rPr>
-          <w:t>www.vermontjudiciary.org/self-help/ARC</w:t>
+          <w:t>selfhelp@vtcourts.gov</w:t>
         </w:r>
       </w:hyperlink>
       <w:r>
-        <w:t xml:space="preserve"> or </w:t>
+        <w:t xml:space="preserve"> o</w:t>
+      </w:r>
+      <w:r>
+        <w:t xml:space="preserve">r </w:t>
       </w:r>
       <w:r>
         <w:t>802-879-1185</w:t>
@@ -917,7 +916,6 @@
         <w:docPartUnique/>
       </w:docPartObj>
     </w:sdtPr>
-    <w:sdtEndPr/>
     <w:sdtContent>
       <w:sdt>
         <w:sdtPr>
@@ -927,7 +925,6 @@
             <w:docPartUnique/>
           </w:docPartObj>
         </w:sdtPr>
-        <w:sdtEndPr/>
         <w:sdtContent>
           <w:p>
             <w:pPr>
@@ -1067,7 +1064,6 @@
         <w:docPartUnique/>
       </w:docPartObj>
     </w:sdtPr>
-    <w:sdtEndPr/>
     <w:sdtContent>
       <w:sdt>
         <w:sdtPr>
@@ -1077,7 +1073,6 @@
             <w:docPartUnique/>
           </w:docPartObj>
         </w:sdtPr>
-        <w:sdtEndPr/>
         <w:sdtContent>
           <w:p>
             <w:pPr>
@@ -6108,6 +6103,7 @@
   <w:style w:type="character" w:default="1" w:styleId="DefaultParagraphFont">
     <w:name w:val="Default Paragraph Font"/>
     <w:uiPriority w:val="1"/>
+    <w:semiHidden/>
     <w:unhideWhenUsed/>
   </w:style>
   <w:style w:type="table" w:default="1" w:styleId="TableNormal">

</xml_diff>

<commit_message>
updated Next Steps doc
</commit_message>
<xml_diff>
--- a/docassemble/VTFeeWaiver/data/templates/VT_fee_waiver_next_steps.docx
+++ b/docassemble/VTFeeWaiver/data/templates/VT_fee_waiver_next_steps.docx
@@ -579,15 +579,7 @@
         <w:t xml:space="preserve">. You’ll have to pay </w:t>
       </w:r>
       <w:r>
-        <w:t xml:space="preserve">within 30 days, or your case may </w:t>
-      </w:r>
-      <w:proofErr w:type="gramStart"/>
-      <w:r>
-        <w:t>be dismissed</w:t>
-      </w:r>
-      <w:proofErr w:type="gramEnd"/>
-      <w:r>
-        <w:t>.</w:t>
+        <w:t>within 30 days, or your case may be dismissed.</w:t>
       </w:r>
     </w:p>
     <w:p>
@@ -640,7 +632,7 @@
         <w:pStyle w:val="ListParagraph"/>
         <w:numPr>
           <w:ilvl w:val="0"/>
-          <w:numId w:val="28"/>
+          <w:numId w:val="41"/>
         </w:numPr>
         <w:rPr>
           <w:rStyle w:val="Hyperlink"/>
@@ -671,7 +663,7 @@
         <w:pStyle w:val="ListParagraph"/>
         <w:numPr>
           <w:ilvl w:val="0"/>
-          <w:numId w:val="28"/>
+          <w:numId w:val="41"/>
         </w:numPr>
       </w:pPr>
       <w:r>
@@ -692,6 +684,9 @@
         <w:t xml:space="preserve">r </w:t>
       </w:r>
       <w:r>
+        <w:br/>
+      </w:r>
+      <w:r>
         <w:t>802-879-1185</w:t>
       </w:r>
       <w:r>
@@ -719,17 +714,23 @@
         <w:pStyle w:val="ListParagraph"/>
         <w:numPr>
           <w:ilvl w:val="0"/>
-          <w:numId w:val="28"/>
+          <w:numId w:val="41"/>
         </w:numPr>
       </w:pPr>
       <w:r>
         <w:t>You can also a</w:t>
       </w:r>
       <w:r>
-        <w:t xml:space="preserve">sk the court clerk at your county’s </w:t>
-      </w:r>
-      <w:r>
-        <w:t>family court.</w:t>
+        <w:t xml:space="preserve">sk the court clerk at </w:t>
+      </w:r>
+      <w:r>
+        <w:t xml:space="preserve">the </w:t>
+      </w:r>
+      <w:r>
+        <w:t>courthouse</w:t>
+      </w:r>
+      <w:r>
+        <w:t>.</w:t>
       </w:r>
       <w:r>
         <w:t xml:space="preserve"> </w:t>
@@ -760,7 +761,7 @@
         <w:pStyle w:val="ListParagraph"/>
         <w:numPr>
           <w:ilvl w:val="0"/>
-          <w:numId w:val="28"/>
+          <w:numId w:val="41"/>
         </w:numPr>
       </w:pPr>
       <w:r>
@@ -798,11 +799,17 @@
         <w:pStyle w:val="ListParagraph"/>
         <w:numPr>
           <w:ilvl w:val="0"/>
-          <w:numId w:val="28"/>
+          <w:numId w:val="41"/>
         </w:numPr>
       </w:pPr>
       <w:r>
-        <w:t>Contact us at Legal Services Vermont and Vermont Legal Aid at 1-800-889-2047 if you need quick advice or a referral</w:t>
+        <w:t xml:space="preserve">Contact us at Legal Services Vermont and Vermont Legal Aid at </w:t>
+      </w:r>
+      <w:r>
+        <w:br/>
+      </w:r>
+      <w:r>
+        <w:t>1-800-889-2047 if you need quick advice or a referral</w:t>
       </w:r>
       <w:r>
         <w:t>.</w:t>
@@ -916,6 +923,7 @@
         <w:docPartUnique/>
       </w:docPartObj>
     </w:sdtPr>
+    <w:sdtEndPr/>
     <w:sdtContent>
       <w:sdt>
         <w:sdtPr>
@@ -925,6 +933,7 @@
             <w:docPartUnique/>
           </w:docPartObj>
         </w:sdtPr>
+        <w:sdtEndPr/>
         <w:sdtContent>
           <w:p>
             <w:pPr>
@@ -1064,6 +1073,7 @@
         <w:docPartUnique/>
       </w:docPartObj>
     </w:sdtPr>
+    <w:sdtEndPr/>
     <w:sdtContent>
       <w:sdt>
         <w:sdtPr>
@@ -1073,6 +1083,7 @@
             <w:docPartUnique/>
           </w:docPartObj>
         </w:sdtPr>
+        <w:sdtEndPr/>
         <w:sdtContent>
           <w:p>
             <w:pPr>
@@ -1605,6 +1616,95 @@
     </w:lvl>
   </w:abstractNum>
   <w:abstractNum w:abstractNumId="3" w15:restartNumberingAfterBreak="0">
+    <w:nsid w:val="18A22B4E"/>
+    <w:multiLevelType w:val="hybridMultilevel"/>
+    <w:tmpl w:val="70BEC5A4"/>
+    <w:lvl w:ilvl="0" w:tplc="0409000F">
+      <w:start w:val="1"/>
+      <w:numFmt w:val="decimal"/>
+      <w:lvlText w:val="%1."/>
+      <w:lvlJc w:val="left"/>
+      <w:pPr>
+        <w:ind w:left="360" w:hanging="360"/>
+      </w:pPr>
+      <w:rPr>
+        <w:rFonts w:hint="default"/>
+      </w:rPr>
+    </w:lvl>
+    <w:lvl w:ilvl="1" w:tplc="FFFFFFFF">
+      <w:start w:val="1"/>
+      <w:numFmt w:val="lowerLetter"/>
+      <w:lvlText w:val="%2."/>
+      <w:lvlJc w:val="left"/>
+      <w:pPr>
+        <w:ind w:left="1080" w:hanging="360"/>
+      </w:pPr>
+    </w:lvl>
+    <w:lvl w:ilvl="2" w:tplc="FFFFFFFF" w:tentative="1">
+      <w:start w:val="1"/>
+      <w:numFmt w:val="lowerRoman"/>
+      <w:lvlText w:val="%3."/>
+      <w:lvlJc w:val="right"/>
+      <w:pPr>
+        <w:ind w:left="1800" w:hanging="180"/>
+      </w:pPr>
+    </w:lvl>
+    <w:lvl w:ilvl="3" w:tplc="FFFFFFFF" w:tentative="1">
+      <w:start w:val="1"/>
+      <w:numFmt w:val="decimal"/>
+      <w:lvlText w:val="%4."/>
+      <w:lvlJc w:val="left"/>
+      <w:pPr>
+        <w:ind w:left="2520" w:hanging="360"/>
+      </w:pPr>
+    </w:lvl>
+    <w:lvl w:ilvl="4" w:tplc="FFFFFFFF" w:tentative="1">
+      <w:start w:val="1"/>
+      <w:numFmt w:val="lowerLetter"/>
+      <w:lvlText w:val="%5."/>
+      <w:lvlJc w:val="left"/>
+      <w:pPr>
+        <w:ind w:left="3240" w:hanging="360"/>
+      </w:pPr>
+    </w:lvl>
+    <w:lvl w:ilvl="5" w:tplc="FFFFFFFF" w:tentative="1">
+      <w:start w:val="1"/>
+      <w:numFmt w:val="lowerRoman"/>
+      <w:lvlText w:val="%6."/>
+      <w:lvlJc w:val="right"/>
+      <w:pPr>
+        <w:ind w:left="3960" w:hanging="180"/>
+      </w:pPr>
+    </w:lvl>
+    <w:lvl w:ilvl="6" w:tplc="FFFFFFFF" w:tentative="1">
+      <w:start w:val="1"/>
+      <w:numFmt w:val="decimal"/>
+      <w:lvlText w:val="%7."/>
+      <w:lvlJc w:val="left"/>
+      <w:pPr>
+        <w:ind w:left="4680" w:hanging="360"/>
+      </w:pPr>
+    </w:lvl>
+    <w:lvl w:ilvl="7" w:tplc="FFFFFFFF" w:tentative="1">
+      <w:start w:val="1"/>
+      <w:numFmt w:val="lowerLetter"/>
+      <w:lvlText w:val="%8."/>
+      <w:lvlJc w:val="left"/>
+      <w:pPr>
+        <w:ind w:left="5400" w:hanging="360"/>
+      </w:pPr>
+    </w:lvl>
+    <w:lvl w:ilvl="8" w:tplc="FFFFFFFF" w:tentative="1">
+      <w:start w:val="1"/>
+      <w:numFmt w:val="lowerRoman"/>
+      <w:lvlText w:val="%9."/>
+      <w:lvlJc w:val="right"/>
+      <w:pPr>
+        <w:ind w:left="6120" w:hanging="180"/>
+      </w:pPr>
+    </w:lvl>
+  </w:abstractNum>
+  <w:abstractNum w:abstractNumId="4" w15:restartNumberingAfterBreak="0">
     <w:nsid w:val="1A654732"/>
     <w:multiLevelType w:val="hybridMultilevel"/>
     <w:tmpl w:val="AB06B85C"/>
@@ -1717,7 +1817,7 @@
       </w:rPr>
     </w:lvl>
   </w:abstractNum>
-  <w:abstractNum w:abstractNumId="4" w15:restartNumberingAfterBreak="0">
+  <w:abstractNum w:abstractNumId="5" w15:restartNumberingAfterBreak="0">
     <w:nsid w:val="1B5C58B1"/>
     <w:multiLevelType w:val="multilevel"/>
     <w:tmpl w:val="474E0E3C"/>
@@ -1863,7 +1963,7 @@
       </w:rPr>
     </w:lvl>
   </w:abstractNum>
-  <w:abstractNum w:abstractNumId="5" w15:restartNumberingAfterBreak="0">
+  <w:abstractNum w:abstractNumId="6" w15:restartNumberingAfterBreak="0">
     <w:nsid w:val="1F9F564D"/>
     <w:multiLevelType w:val="multilevel"/>
     <w:tmpl w:val="BB985382"/>
@@ -2009,7 +2109,7 @@
       </w:rPr>
     </w:lvl>
   </w:abstractNum>
-  <w:abstractNum w:abstractNumId="6" w15:restartNumberingAfterBreak="0">
+  <w:abstractNum w:abstractNumId="7" w15:restartNumberingAfterBreak="0">
     <w:nsid w:val="241210E0"/>
     <w:multiLevelType w:val="hybridMultilevel"/>
     <w:tmpl w:val="49DCE25E"/>
@@ -2095,7 +2195,7 @@
       </w:pPr>
     </w:lvl>
   </w:abstractNum>
-  <w:abstractNum w:abstractNumId="7" w15:restartNumberingAfterBreak="0">
+  <w:abstractNum w:abstractNumId="8" w15:restartNumberingAfterBreak="0">
     <w:nsid w:val="24AA5944"/>
     <w:multiLevelType w:val="hybridMultilevel"/>
     <w:tmpl w:val="77F8CE44"/>
@@ -2208,7 +2308,7 @@
       </w:rPr>
     </w:lvl>
   </w:abstractNum>
-  <w:abstractNum w:abstractNumId="8" w15:restartNumberingAfterBreak="0">
+  <w:abstractNum w:abstractNumId="9" w15:restartNumberingAfterBreak="0">
     <w:nsid w:val="26096A54"/>
     <w:multiLevelType w:val="hybridMultilevel"/>
     <w:tmpl w:val="F1169202"/>
@@ -2297,7 +2397,7 @@
       </w:pPr>
     </w:lvl>
   </w:abstractNum>
-  <w:abstractNum w:abstractNumId="9" w15:restartNumberingAfterBreak="0">
+  <w:abstractNum w:abstractNumId="10" w15:restartNumberingAfterBreak="0">
     <w:nsid w:val="266D5D92"/>
     <w:multiLevelType w:val="hybridMultilevel"/>
     <w:tmpl w:val="C63A379A"/>
@@ -2410,7 +2510,7 @@
       </w:rPr>
     </w:lvl>
   </w:abstractNum>
-  <w:abstractNum w:abstractNumId="10" w15:restartNumberingAfterBreak="0">
+  <w:abstractNum w:abstractNumId="11" w15:restartNumberingAfterBreak="0">
     <w:nsid w:val="2C032D61"/>
     <w:multiLevelType w:val="hybridMultilevel"/>
     <w:tmpl w:val="331899EC"/>
@@ -2523,7 +2623,7 @@
       </w:rPr>
     </w:lvl>
   </w:abstractNum>
-  <w:abstractNum w:abstractNumId="11" w15:restartNumberingAfterBreak="0">
+  <w:abstractNum w:abstractNumId="12" w15:restartNumberingAfterBreak="0">
     <w:nsid w:val="3A517EDB"/>
     <w:multiLevelType w:val="hybridMultilevel"/>
     <w:tmpl w:val="E312E8E6"/>
@@ -2636,7 +2736,7 @@
       </w:rPr>
     </w:lvl>
   </w:abstractNum>
-  <w:abstractNum w:abstractNumId="12" w15:restartNumberingAfterBreak="0">
+  <w:abstractNum w:abstractNumId="13" w15:restartNumberingAfterBreak="0">
     <w:nsid w:val="3BF27DE2"/>
     <w:multiLevelType w:val="hybridMultilevel"/>
     <w:tmpl w:val="26061188"/>
@@ -2725,7 +2825,7 @@
       </w:pPr>
     </w:lvl>
   </w:abstractNum>
-  <w:abstractNum w:abstractNumId="13" w15:restartNumberingAfterBreak="0">
+  <w:abstractNum w:abstractNumId="14" w15:restartNumberingAfterBreak="0">
     <w:nsid w:val="3EB72876"/>
     <w:multiLevelType w:val="hybridMultilevel"/>
     <w:tmpl w:val="D3E6CD74"/>
@@ -2814,7 +2914,7 @@
       </w:pPr>
     </w:lvl>
   </w:abstractNum>
-  <w:abstractNum w:abstractNumId="14" w15:restartNumberingAfterBreak="0">
+  <w:abstractNum w:abstractNumId="15" w15:restartNumberingAfterBreak="0">
     <w:nsid w:val="42FE4542"/>
     <w:multiLevelType w:val="multilevel"/>
     <w:tmpl w:val="5D88A130"/>
@@ -2933,7 +3033,7 @@
       </w:rPr>
     </w:lvl>
   </w:abstractNum>
-  <w:abstractNum w:abstractNumId="15" w15:restartNumberingAfterBreak="0">
+  <w:abstractNum w:abstractNumId="16" w15:restartNumberingAfterBreak="0">
     <w:nsid w:val="444C6AAF"/>
     <w:multiLevelType w:val="multilevel"/>
     <w:tmpl w:val="19BE1666"/>
@@ -3052,7 +3152,7 @@
       </w:rPr>
     </w:lvl>
   </w:abstractNum>
-  <w:abstractNum w:abstractNumId="16" w15:restartNumberingAfterBreak="0">
+  <w:abstractNum w:abstractNumId="17" w15:restartNumberingAfterBreak="0">
     <w:nsid w:val="447575A5"/>
     <w:multiLevelType w:val="multilevel"/>
     <w:tmpl w:val="56182F50"/>
@@ -3198,7 +3298,7 @@
       </w:rPr>
     </w:lvl>
   </w:abstractNum>
-  <w:abstractNum w:abstractNumId="17" w15:restartNumberingAfterBreak="0">
+  <w:abstractNum w:abstractNumId="18" w15:restartNumberingAfterBreak="0">
     <w:nsid w:val="499D4C36"/>
     <w:multiLevelType w:val="multilevel"/>
     <w:tmpl w:val="E08A9848"/>
@@ -3343,7 +3443,7 @@
       </w:rPr>
     </w:lvl>
   </w:abstractNum>
-  <w:abstractNum w:abstractNumId="18" w15:restartNumberingAfterBreak="0">
+  <w:abstractNum w:abstractNumId="19" w15:restartNumberingAfterBreak="0">
     <w:nsid w:val="4BFA7C4D"/>
     <w:multiLevelType w:val="multilevel"/>
     <w:tmpl w:val="DBF4D2C0"/>
@@ -3462,7 +3562,7 @@
       </w:rPr>
     </w:lvl>
   </w:abstractNum>
-  <w:abstractNum w:abstractNumId="19" w15:restartNumberingAfterBreak="0">
+  <w:abstractNum w:abstractNumId="20" w15:restartNumberingAfterBreak="0">
     <w:nsid w:val="549808F4"/>
     <w:multiLevelType w:val="multilevel"/>
     <w:tmpl w:val="56182F50"/>
@@ -3608,7 +3708,7 @@
       </w:rPr>
     </w:lvl>
   </w:abstractNum>
-  <w:abstractNum w:abstractNumId="20" w15:restartNumberingAfterBreak="0">
+  <w:abstractNum w:abstractNumId="21" w15:restartNumberingAfterBreak="0">
     <w:nsid w:val="558E6F6E"/>
     <w:multiLevelType w:val="multilevel"/>
     <w:tmpl w:val="474E0E3C"/>
@@ -3754,7 +3854,7 @@
       </w:rPr>
     </w:lvl>
   </w:abstractNum>
-  <w:abstractNum w:abstractNumId="21" w15:restartNumberingAfterBreak="0">
+  <w:abstractNum w:abstractNumId="22" w15:restartNumberingAfterBreak="0">
     <w:nsid w:val="55AC6052"/>
     <w:multiLevelType w:val="hybridMultilevel"/>
     <w:tmpl w:val="BD76CD38"/>
@@ -3843,7 +3943,7 @@
       </w:pPr>
     </w:lvl>
   </w:abstractNum>
-  <w:abstractNum w:abstractNumId="22" w15:restartNumberingAfterBreak="0">
+  <w:abstractNum w:abstractNumId="23" w15:restartNumberingAfterBreak="0">
     <w:nsid w:val="59F13E80"/>
     <w:multiLevelType w:val="hybridMultilevel"/>
     <w:tmpl w:val="432C82BA"/>
@@ -3932,7 +4032,7 @@
       </w:pPr>
     </w:lvl>
   </w:abstractNum>
-  <w:abstractNum w:abstractNumId="23" w15:restartNumberingAfterBreak="0">
+  <w:abstractNum w:abstractNumId="24" w15:restartNumberingAfterBreak="0">
     <w:nsid w:val="5C0627E9"/>
     <w:multiLevelType w:val="hybridMultilevel"/>
     <w:tmpl w:val="B22482BC"/>
@@ -4021,7 +4121,7 @@
       </w:pPr>
     </w:lvl>
   </w:abstractNum>
-  <w:abstractNum w:abstractNumId="24" w15:restartNumberingAfterBreak="0">
+  <w:abstractNum w:abstractNumId="25" w15:restartNumberingAfterBreak="0">
     <w:nsid w:val="5D1531A1"/>
     <w:multiLevelType w:val="hybridMultilevel"/>
     <w:tmpl w:val="67BCECCC"/>
@@ -4134,7 +4234,7 @@
       </w:rPr>
     </w:lvl>
   </w:abstractNum>
-  <w:abstractNum w:abstractNumId="25" w15:restartNumberingAfterBreak="0">
+  <w:abstractNum w:abstractNumId="26" w15:restartNumberingAfterBreak="0">
     <w:nsid w:val="602C54B8"/>
     <w:multiLevelType w:val="hybridMultilevel"/>
     <w:tmpl w:val="E1F6334C"/>
@@ -4247,7 +4347,7 @@
       </w:rPr>
     </w:lvl>
   </w:abstractNum>
-  <w:abstractNum w:abstractNumId="26" w15:restartNumberingAfterBreak="0">
+  <w:abstractNum w:abstractNumId="27" w15:restartNumberingAfterBreak="0">
     <w:nsid w:val="6049098C"/>
     <w:multiLevelType w:val="hybridMultilevel"/>
     <w:tmpl w:val="26061188"/>
@@ -4336,7 +4436,7 @@
       </w:pPr>
     </w:lvl>
   </w:abstractNum>
-  <w:abstractNum w:abstractNumId="27" w15:restartNumberingAfterBreak="0">
+  <w:abstractNum w:abstractNumId="28" w15:restartNumberingAfterBreak="0">
     <w:nsid w:val="61F25434"/>
     <w:multiLevelType w:val="multilevel"/>
     <w:tmpl w:val="452AA838"/>
@@ -4481,7 +4581,7 @@
       </w:rPr>
     </w:lvl>
   </w:abstractNum>
-  <w:abstractNum w:abstractNumId="28" w15:restartNumberingAfterBreak="0">
+  <w:abstractNum w:abstractNumId="29" w15:restartNumberingAfterBreak="0">
     <w:nsid w:val="620B1BB7"/>
     <w:multiLevelType w:val="multilevel"/>
     <w:tmpl w:val="19BE1666"/>
@@ -4600,7 +4700,7 @@
       </w:rPr>
     </w:lvl>
   </w:abstractNum>
-  <w:abstractNum w:abstractNumId="29" w15:restartNumberingAfterBreak="0">
+  <w:abstractNum w:abstractNumId="30" w15:restartNumberingAfterBreak="0">
     <w:nsid w:val="66EB0660"/>
     <w:multiLevelType w:val="multilevel"/>
     <w:tmpl w:val="56182F50"/>
@@ -4746,7 +4846,7 @@
       </w:rPr>
     </w:lvl>
   </w:abstractNum>
-  <w:abstractNum w:abstractNumId="30" w15:restartNumberingAfterBreak="0">
+  <w:abstractNum w:abstractNumId="31" w15:restartNumberingAfterBreak="0">
     <w:nsid w:val="679223FC"/>
     <w:multiLevelType w:val="hybridMultilevel"/>
     <w:tmpl w:val="D18A5382"/>
@@ -4835,7 +4935,7 @@
       </w:pPr>
     </w:lvl>
   </w:abstractNum>
-  <w:abstractNum w:abstractNumId="31" w15:restartNumberingAfterBreak="0">
+  <w:abstractNum w:abstractNumId="32" w15:restartNumberingAfterBreak="0">
     <w:nsid w:val="67AD2030"/>
     <w:multiLevelType w:val="hybridMultilevel"/>
     <w:tmpl w:val="187CBC42"/>
@@ -4948,7 +5048,7 @@
       </w:rPr>
     </w:lvl>
   </w:abstractNum>
-  <w:abstractNum w:abstractNumId="32" w15:restartNumberingAfterBreak="0">
+  <w:abstractNum w:abstractNumId="33" w15:restartNumberingAfterBreak="0">
     <w:nsid w:val="695A61B8"/>
     <w:multiLevelType w:val="hybridMultilevel"/>
     <w:tmpl w:val="21FE5A46"/>
@@ -5037,7 +5137,7 @@
       </w:pPr>
     </w:lvl>
   </w:abstractNum>
-  <w:abstractNum w:abstractNumId="33" w15:restartNumberingAfterBreak="0">
+  <w:abstractNum w:abstractNumId="34" w15:restartNumberingAfterBreak="0">
     <w:nsid w:val="6C856706"/>
     <w:multiLevelType w:val="hybridMultilevel"/>
     <w:tmpl w:val="EFB2FDDE"/>
@@ -5150,7 +5250,7 @@
       </w:rPr>
     </w:lvl>
   </w:abstractNum>
-  <w:abstractNum w:abstractNumId="34" w15:restartNumberingAfterBreak="0">
+  <w:abstractNum w:abstractNumId="35" w15:restartNumberingAfterBreak="0">
     <w:nsid w:val="6D7328DF"/>
     <w:multiLevelType w:val="multilevel"/>
     <w:tmpl w:val="56182F50"/>
@@ -5296,7 +5396,7 @@
       </w:rPr>
     </w:lvl>
   </w:abstractNum>
-  <w:abstractNum w:abstractNumId="35" w15:restartNumberingAfterBreak="0">
+  <w:abstractNum w:abstractNumId="36" w15:restartNumberingAfterBreak="0">
     <w:nsid w:val="6DC9770E"/>
     <w:multiLevelType w:val="hybridMultilevel"/>
     <w:tmpl w:val="42E80FA2"/>
@@ -5382,7 +5482,96 @@
       </w:pPr>
     </w:lvl>
   </w:abstractNum>
-  <w:abstractNum w:abstractNumId="36" w15:restartNumberingAfterBreak="0">
+  <w:abstractNum w:abstractNumId="37" w15:restartNumberingAfterBreak="0">
+    <w:nsid w:val="70DF6FA3"/>
+    <w:multiLevelType w:val="hybridMultilevel"/>
+    <w:tmpl w:val="67767D78"/>
+    <w:lvl w:ilvl="0" w:tplc="0409000F">
+      <w:start w:val="1"/>
+      <w:numFmt w:val="decimal"/>
+      <w:lvlText w:val="%1."/>
+      <w:lvlJc w:val="left"/>
+      <w:pPr>
+        <w:ind w:left="360" w:hanging="360"/>
+      </w:pPr>
+      <w:rPr>
+        <w:rFonts w:hint="default"/>
+      </w:rPr>
+    </w:lvl>
+    <w:lvl w:ilvl="1" w:tplc="FFFFFFFF">
+      <w:start w:val="1"/>
+      <w:numFmt w:val="lowerLetter"/>
+      <w:lvlText w:val="%2."/>
+      <w:lvlJc w:val="left"/>
+      <w:pPr>
+        <w:ind w:left="1080" w:hanging="360"/>
+      </w:pPr>
+    </w:lvl>
+    <w:lvl w:ilvl="2" w:tplc="FFFFFFFF" w:tentative="1">
+      <w:start w:val="1"/>
+      <w:numFmt w:val="lowerRoman"/>
+      <w:lvlText w:val="%3."/>
+      <w:lvlJc w:val="right"/>
+      <w:pPr>
+        <w:ind w:left="1800" w:hanging="180"/>
+      </w:pPr>
+    </w:lvl>
+    <w:lvl w:ilvl="3" w:tplc="FFFFFFFF" w:tentative="1">
+      <w:start w:val="1"/>
+      <w:numFmt w:val="decimal"/>
+      <w:lvlText w:val="%4."/>
+      <w:lvlJc w:val="left"/>
+      <w:pPr>
+        <w:ind w:left="2520" w:hanging="360"/>
+      </w:pPr>
+    </w:lvl>
+    <w:lvl w:ilvl="4" w:tplc="FFFFFFFF" w:tentative="1">
+      <w:start w:val="1"/>
+      <w:numFmt w:val="lowerLetter"/>
+      <w:lvlText w:val="%5."/>
+      <w:lvlJc w:val="left"/>
+      <w:pPr>
+        <w:ind w:left="3240" w:hanging="360"/>
+      </w:pPr>
+    </w:lvl>
+    <w:lvl w:ilvl="5" w:tplc="FFFFFFFF" w:tentative="1">
+      <w:start w:val="1"/>
+      <w:numFmt w:val="lowerRoman"/>
+      <w:lvlText w:val="%6."/>
+      <w:lvlJc w:val="right"/>
+      <w:pPr>
+        <w:ind w:left="3960" w:hanging="180"/>
+      </w:pPr>
+    </w:lvl>
+    <w:lvl w:ilvl="6" w:tplc="FFFFFFFF" w:tentative="1">
+      <w:start w:val="1"/>
+      <w:numFmt w:val="decimal"/>
+      <w:lvlText w:val="%7."/>
+      <w:lvlJc w:val="left"/>
+      <w:pPr>
+        <w:ind w:left="4680" w:hanging="360"/>
+      </w:pPr>
+    </w:lvl>
+    <w:lvl w:ilvl="7" w:tplc="FFFFFFFF" w:tentative="1">
+      <w:start w:val="1"/>
+      <w:numFmt w:val="lowerLetter"/>
+      <w:lvlText w:val="%8."/>
+      <w:lvlJc w:val="left"/>
+      <w:pPr>
+        <w:ind w:left="5400" w:hanging="360"/>
+      </w:pPr>
+    </w:lvl>
+    <w:lvl w:ilvl="8" w:tplc="FFFFFFFF" w:tentative="1">
+      <w:start w:val="1"/>
+      <w:numFmt w:val="lowerRoman"/>
+      <w:lvlText w:val="%9."/>
+      <w:lvlJc w:val="right"/>
+      <w:pPr>
+        <w:ind w:left="6120" w:hanging="180"/>
+      </w:pPr>
+    </w:lvl>
+  </w:abstractNum>
+  <w:abstractNum w:abstractNumId="38" w15:restartNumberingAfterBreak="0">
     <w:nsid w:val="70F12DF3"/>
     <w:multiLevelType w:val="multilevel"/>
     <w:tmpl w:val="11EAA22A"/>
@@ -5502,124 +5691,130 @@
     </w:lvl>
   </w:abstractNum>
   <w:num w:numId="1" w16cid:durableId="285739885">
+    <w:abstractNumId w:val="38"/>
+  </w:num>
+  <w:num w:numId="2" w16cid:durableId="464851539">
+    <w:abstractNumId w:val="16"/>
+  </w:num>
+  <w:num w:numId="3" w16cid:durableId="1536039654">
     <w:abstractNumId w:val="36"/>
   </w:num>
-  <w:num w:numId="2" w16cid:durableId="464851539">
+  <w:num w:numId="4" w16cid:durableId="1578053830">
+    <w:abstractNumId w:val="29"/>
+  </w:num>
+  <w:num w:numId="5" w16cid:durableId="136998024">
+    <w:abstractNumId w:val="19"/>
+  </w:num>
+  <w:num w:numId="6" w16cid:durableId="1050615892">
     <w:abstractNumId w:val="15"/>
   </w:num>
-  <w:num w:numId="3" w16cid:durableId="1536039654">
-    <w:abstractNumId w:val="35"/>
+  <w:num w:numId="7" w16cid:durableId="1204630889">
+    <w:abstractNumId w:val="18"/>
   </w:num>
-  <w:num w:numId="4" w16cid:durableId="1578053830">
+  <w:num w:numId="8" w16cid:durableId="436292915">
     <w:abstractNumId w:val="28"/>
   </w:num>
-  <w:num w:numId="5" w16cid:durableId="136998024">
-    <w:abstractNumId w:val="18"/>
-  </w:num>
-  <w:num w:numId="6" w16cid:durableId="1050615892">
-    <w:abstractNumId w:val="14"/>
-  </w:num>
-  <w:num w:numId="7" w16cid:durableId="1204630889">
-    <w:abstractNumId w:val="17"/>
-  </w:num>
-  <w:num w:numId="8" w16cid:durableId="436292915">
-    <w:abstractNumId w:val="27"/>
-  </w:num>
   <w:num w:numId="9" w16cid:durableId="1600606301">
-    <w:abstractNumId w:val="11"/>
+    <w:abstractNumId w:val="12"/>
   </w:num>
   <w:num w:numId="10" w16cid:durableId="1391198548">
     <w:abstractNumId w:val="1"/>
   </w:num>
   <w:num w:numId="11" w16cid:durableId="1037925698">
-    <w:abstractNumId w:val="19"/>
+    <w:abstractNumId w:val="20"/>
   </w:num>
   <w:num w:numId="12" w16cid:durableId="99029468">
-    <w:abstractNumId w:val="29"/>
+    <w:abstractNumId w:val="30"/>
   </w:num>
   <w:num w:numId="13" w16cid:durableId="1241866799">
+    <w:abstractNumId w:val="24"/>
+  </w:num>
+  <w:num w:numId="14" w16cid:durableId="862939518">
+    <w:abstractNumId w:val="35"/>
+  </w:num>
+  <w:num w:numId="15" w16cid:durableId="1201698925">
+    <w:abstractNumId w:val="17"/>
+  </w:num>
+  <w:num w:numId="16" w16cid:durableId="1152717653">
+    <w:abstractNumId w:val="31"/>
+  </w:num>
+  <w:num w:numId="17" w16cid:durableId="1935432480">
     <w:abstractNumId w:val="23"/>
   </w:num>
-  <w:num w:numId="14" w16cid:durableId="862939518">
-    <w:abstractNumId w:val="34"/>
-  </w:num>
-  <w:num w:numId="15" w16cid:durableId="1201698925">
-    <w:abstractNumId w:val="16"/>
-  </w:num>
-  <w:num w:numId="16" w16cid:durableId="1152717653">
-    <w:abstractNumId w:val="30"/>
-  </w:num>
-  <w:num w:numId="17" w16cid:durableId="1935432480">
-    <w:abstractNumId w:val="22"/>
-  </w:num>
   <w:num w:numId="18" w16cid:durableId="266474315">
-    <w:abstractNumId w:val="23"/>
+    <w:abstractNumId w:val="24"/>
     <w:lvlOverride w:ilvl="0">
       <w:startOverride w:val="1"/>
     </w:lvlOverride>
   </w:num>
   <w:num w:numId="19" w16cid:durableId="1548684828">
+    <w:abstractNumId w:val="9"/>
+  </w:num>
+  <w:num w:numId="20" w16cid:durableId="36391951">
     <w:abstractNumId w:val="8"/>
   </w:num>
-  <w:num w:numId="20" w16cid:durableId="36391951">
-    <w:abstractNumId w:val="7"/>
-  </w:num>
   <w:num w:numId="21" w16cid:durableId="1064181769">
-    <w:abstractNumId w:val="4"/>
+    <w:abstractNumId w:val="5"/>
   </w:num>
   <w:num w:numId="22" w16cid:durableId="1398046547">
-    <w:abstractNumId w:val="20"/>
+    <w:abstractNumId w:val="21"/>
   </w:num>
   <w:num w:numId="23" w16cid:durableId="136993179">
-    <w:abstractNumId w:val="5"/>
+    <w:abstractNumId w:val="6"/>
   </w:num>
   <w:num w:numId="24" w16cid:durableId="419453069">
-    <w:abstractNumId w:val="31"/>
+    <w:abstractNumId w:val="32"/>
   </w:num>
   <w:num w:numId="25" w16cid:durableId="1842117123">
     <w:abstractNumId w:val="2"/>
   </w:num>
   <w:num w:numId="26" w16cid:durableId="1078483973">
-    <w:abstractNumId w:val="33"/>
+    <w:abstractNumId w:val="34"/>
   </w:num>
   <w:num w:numId="27" w16cid:durableId="367728742">
-    <w:abstractNumId w:val="6"/>
+    <w:abstractNumId w:val="7"/>
   </w:num>
   <w:num w:numId="28" w16cid:durableId="1808744089">
-    <w:abstractNumId w:val="23"/>
+    <w:abstractNumId w:val="24"/>
   </w:num>
   <w:num w:numId="29" w16cid:durableId="287586866">
-    <w:abstractNumId w:val="3"/>
+    <w:abstractNumId w:val="4"/>
   </w:num>
   <w:num w:numId="30" w16cid:durableId="1337996710">
-    <w:abstractNumId w:val="32"/>
+    <w:abstractNumId w:val="33"/>
   </w:num>
   <w:num w:numId="31" w16cid:durableId="1527252434">
     <w:abstractNumId w:val="0"/>
   </w:num>
   <w:num w:numId="32" w16cid:durableId="491484698">
-    <w:abstractNumId w:val="12"/>
+    <w:abstractNumId w:val="13"/>
   </w:num>
   <w:num w:numId="33" w16cid:durableId="724641486">
+    <w:abstractNumId w:val="26"/>
+  </w:num>
+  <w:num w:numId="34" w16cid:durableId="8877629">
+    <w:abstractNumId w:val="22"/>
+  </w:num>
+  <w:num w:numId="35" w16cid:durableId="1730494646">
+    <w:abstractNumId w:val="14"/>
+  </w:num>
+  <w:num w:numId="36" w16cid:durableId="1702708080">
+    <w:abstractNumId w:val="27"/>
+  </w:num>
+  <w:num w:numId="37" w16cid:durableId="441463742">
+    <w:abstractNumId w:val="11"/>
+  </w:num>
+  <w:num w:numId="38" w16cid:durableId="1246962850">
+    <w:abstractNumId w:val="10"/>
+  </w:num>
+  <w:num w:numId="39" w16cid:durableId="1064446200">
     <w:abstractNumId w:val="25"/>
   </w:num>
-  <w:num w:numId="34" w16cid:durableId="8877629">
-    <w:abstractNumId w:val="21"/>
+  <w:num w:numId="40" w16cid:durableId="385304387">
+    <w:abstractNumId w:val="37"/>
   </w:num>
-  <w:num w:numId="35" w16cid:durableId="1730494646">
-    <w:abstractNumId w:val="13"/>
-  </w:num>
-  <w:num w:numId="36" w16cid:durableId="1702708080">
-    <w:abstractNumId w:val="26"/>
-  </w:num>
-  <w:num w:numId="37" w16cid:durableId="441463742">
-    <w:abstractNumId w:val="10"/>
-  </w:num>
-  <w:num w:numId="38" w16cid:durableId="1246962850">
-    <w:abstractNumId w:val="9"/>
-  </w:num>
-  <w:num w:numId="39" w16cid:durableId="1064446200">
-    <w:abstractNumId w:val="24"/>
+  <w:num w:numId="41" w16cid:durableId="143202095">
+    <w:abstractNumId w:val="3"/>
   </w:num>
 </w:numbering>
 </file>

</xml_diff>

<commit_message>
updated next steps doc (text edits) and waiver PDF (bigger signature area)
</commit_message>
<xml_diff>
--- a/docassemble/VTFeeWaiver/data/templates/VT_fee_waiver_next_steps.docx
+++ b/docassemble/VTFeeWaiver/data/templates/VT_fee_waiver_next_steps.docx
@@ -376,41 +376,56 @@
     </w:p>
     <w:p>
       <w:r>
-        <w:t>F</w:t>
-      </w:r>
-      <w:r>
-        <w:t xml:space="preserve">ile </w:t>
-      </w:r>
-      <w:r>
-        <w:t>this form</w:t>
-      </w:r>
-      <w:r>
-        <w:t xml:space="preserve"> </w:t>
-      </w:r>
-      <w:r>
         <w:rPr>
           <w:b/>
           <w:bCs/>
         </w:rPr>
-        <w:t>at the same time</w:t>
-      </w:r>
-      <w:r>
+        <w:t>F</w:t>
+      </w:r>
+      <w:r>
+        <w:rPr>
+          <w:b/>
+          <w:bCs/>
+        </w:rPr>
+        <w:t xml:space="preserve">ile this form at the same time </w:t>
+      </w:r>
+      <w:r>
+        <w:rPr>
+          <w:b/>
+          <w:bCs/>
+        </w:rPr>
+        <w:t xml:space="preserve">you file </w:t>
+      </w:r>
+      <w:r>
+        <w:rPr>
+          <w:b/>
+          <w:bCs/>
+        </w:rPr>
+        <w:t>other court forms</w:t>
+      </w:r>
+      <w:r>
+        <w:rPr>
+          <w:b/>
+          <w:bCs/>
+        </w:rPr>
         <w:t xml:space="preserve"> </w:t>
       </w:r>
       <w:r>
-        <w:t>as</w:t>
-      </w:r>
-      <w:r>
-        <w:t xml:space="preserve"> you file </w:t>
-      </w:r>
-      <w:r>
-        <w:t xml:space="preserve">other </w:t>
-      </w:r>
-      <w:r>
-        <w:t xml:space="preserve">court </w:t>
-      </w:r>
-      <w:r>
-        <w:t>forms.</w:t>
+        <w:rPr>
+          <w:b/>
+          <w:bCs/>
+        </w:rPr>
+        <w:t>for</w:t>
+      </w:r>
+      <w:r>
+        <w:rPr>
+          <w:b/>
+          <w:bCs/>
+        </w:rPr>
+        <w:t xml:space="preserve"> this case</w:t>
+      </w:r>
+      <w:r>
+        <w:t>.</w:t>
       </w:r>
       <w:r>
         <w:t xml:space="preserve"> </w:t>
@@ -424,10 +439,7 @@
       </w:r>
       <w:proofErr w:type="gramEnd"/>
       <w:r>
-        <w:t xml:space="preserve"> </w:t>
-      </w:r>
-      <w:r>
-        <w:t>give this form to the court</w:t>
+        <w:t xml:space="preserve"> give this form to the court</w:t>
       </w:r>
       <w:r>
         <w:t xml:space="preserve">. Do </w:t>
@@ -453,7 +465,22 @@
     </w:p>
     <w:p>
       <w:r>
-        <w:t xml:space="preserve">You can e-file, but nonlawyers never have to do so. It may not be worth your time to e-file. </w:t>
+        <w:t xml:space="preserve">You can e-file, </w:t>
+      </w:r>
+      <w:r>
+        <w:t>but only</w:t>
+      </w:r>
+      <w:r>
+        <w:t xml:space="preserve"> lawyers </w:t>
+      </w:r>
+      <w:r>
+        <w:t>are required</w:t>
+      </w:r>
+      <w:r>
+        <w:t xml:space="preserve"> to do that</w:t>
+      </w:r>
+      <w:r>
+        <w:t>. It may not be worth your time to e-file.</w:t>
       </w:r>
     </w:p>
     <w:p>
@@ -576,7 +603,15 @@
         <w:t>s</w:t>
       </w:r>
       <w:r>
-        <w:t xml:space="preserve">. You’ll have to pay </w:t>
+        <w:t xml:space="preserve">. </w:t>
+      </w:r>
+      <w:proofErr w:type="gramStart"/>
+      <w:r>
+        <w:t>You’ll</w:t>
+      </w:r>
+      <w:proofErr w:type="gramEnd"/>
+      <w:r>
+        <w:t xml:space="preserve"> have to pay </w:t>
       </w:r>
       <w:r>
         <w:t>within 30 days, or your case may be dismissed.</w:t>
@@ -923,7 +958,6 @@
         <w:docPartUnique/>
       </w:docPartObj>
     </w:sdtPr>
-    <w:sdtEndPr/>
     <w:sdtContent>
       <w:sdt>
         <w:sdtPr>
@@ -933,7 +967,6 @@
             <w:docPartUnique/>
           </w:docPartObj>
         </w:sdtPr>
-        <w:sdtEndPr/>
         <w:sdtContent>
           <w:p>
             <w:pPr>
@@ -1073,7 +1106,6 @@
         <w:docPartUnique/>
       </w:docPartObj>
     </w:sdtPr>
-    <w:sdtEndPr/>
     <w:sdtContent>
       <w:sdt>
         <w:sdtPr>
@@ -1083,7 +1115,6 @@
             <w:docPartUnique/>
           </w:docPartObj>
         </w:sdtPr>
-        <w:sdtEndPr/>
         <w:sdtContent>
           <w:p>
             <w:pPr>

</xml_diff>

<commit_message>
upload next steps again
</commit_message>
<xml_diff>
--- a/docassemble/VTFeeWaiver/data/templates/VT_fee_waiver_next_steps.docx
+++ b/docassemble/VTFeeWaiver/data/templates/VT_fee_waiver_next_steps.docx
@@ -603,15 +603,7 @@
         <w:t>s</w:t>
       </w:r>
       <w:r>
-        <w:t xml:space="preserve">. </w:t>
-      </w:r>
-      <w:proofErr w:type="gramStart"/>
-      <w:r>
-        <w:t>You’ll</w:t>
-      </w:r>
-      <w:proofErr w:type="gramEnd"/>
-      <w:r>
-        <w:t xml:space="preserve"> have to pay </w:t>
+        <w:t xml:space="preserve">. You’ll have to pay </w:t>
       </w:r>
       <w:r>
         <w:t>within 30 days, or your case may be dismissed.</w:t>
@@ -958,6 +950,7 @@
         <w:docPartUnique/>
       </w:docPartObj>
     </w:sdtPr>
+    <w:sdtEndPr/>
     <w:sdtContent>
       <w:sdt>
         <w:sdtPr>
@@ -967,6 +960,7 @@
             <w:docPartUnique/>
           </w:docPartObj>
         </w:sdtPr>
+        <w:sdtEndPr/>
         <w:sdtContent>
           <w:p>
             <w:pPr>
@@ -1106,6 +1100,7 @@
         <w:docPartUnique/>
       </w:docPartObj>
     </w:sdtPr>
+    <w:sdtEndPr/>
     <w:sdtContent>
       <w:sdt>
         <w:sdtPr>
@@ -1115,6 +1110,7 @@
             <w:docPartUnique/>
           </w:docPartObj>
         </w:sdtPr>
+        <w:sdtEndPr/>
         <w:sdtContent>
           <w:p>
             <w:pPr>
@@ -1649,8 +1645,8 @@
   <w:abstractNum w:abstractNumId="3" w15:restartNumberingAfterBreak="0">
     <w:nsid w:val="18A22B4E"/>
     <w:multiLevelType w:val="hybridMultilevel"/>
-    <w:tmpl w:val="70BEC5A4"/>
-    <w:lvl w:ilvl="0" w:tplc="0409000F">
+    <w:tmpl w:val="8834A98A"/>
+    <w:lvl w:ilvl="0" w:tplc="80EECEC4">
       <w:start w:val="1"/>
       <w:numFmt w:val="decimal"/>
       <w:lvlText w:val="%1."/>
@@ -1660,6 +1656,8 @@
       </w:pPr>
       <w:rPr>
         <w:rFonts w:hint="default"/>
+        <w:sz w:val="28"/>
+        <w:szCs w:val="28"/>
       </w:rPr>
     </w:lvl>
     <w:lvl w:ilvl="1" w:tplc="FFFFFFFF">

</xml_diff>

<commit_message>
updated PDF and Next Steps doc and re-included courts_list_full.xlsx in this package
</commit_message>
<xml_diff>
--- a/docassemble/VTFeeWaiver/data/templates/VT_fee_waiver_next_steps.docx
+++ b/docassemble/VTFeeWaiver/data/templates/VT_fee_waiver_next_steps.docx
@@ -266,14 +266,22 @@
           <w:b/>
           <w:bCs/>
         </w:rPr>
-        <w:t xml:space="preserve"> </w:t>
+        <w:br/>
+        <w:t xml:space="preserve">{{ </w:t>
       </w:r>
       <w:r>
         <w:rPr>
           <w:b/>
           <w:bCs/>
         </w:rPr>
-        <w:t>County</w:t>
+        <w:t>court_division</w:t>
+      </w:r>
+      <w:r>
+        <w:rPr>
+          <w:b/>
+          <w:bCs/>
+        </w:rPr>
+        <w:t>}} Division</w:t>
       </w:r>
       <w:r>
         <w:rPr>
@@ -281,28 +289,6 @@
           <w:bCs/>
         </w:rPr>
         <w:br/>
-        <w:t xml:space="preserve">{{ </w:t>
-      </w:r>
-      <w:r>
-        <w:rPr>
-          <w:b/>
-          <w:bCs/>
-        </w:rPr>
-        <w:t>court_division</w:t>
-      </w:r>
-      <w:r>
-        <w:rPr>
-          <w:b/>
-          <w:bCs/>
-        </w:rPr>
-        <w:t>}} Division</w:t>
-      </w:r>
-      <w:r>
-        <w:rPr>
-          <w:b/>
-          <w:bCs/>
-        </w:rPr>
-        <w:br/>
       </w:r>
       <w:r>
         <w:rPr>
@@ -431,15 +417,7 @@
         <w:t xml:space="preserve"> </w:t>
       </w:r>
       <w:r>
-        <w:t xml:space="preserve">You only </w:t>
-      </w:r>
-      <w:proofErr w:type="gramStart"/>
-      <w:r>
-        <w:t>have to</w:t>
-      </w:r>
-      <w:proofErr w:type="gramEnd"/>
-      <w:r>
-        <w:t xml:space="preserve"> give this form to the court</w:t>
+        <w:t>You only have to give this form to the court</w:t>
       </w:r>
       <w:r>
         <w:t xml:space="preserve">. Do </w:t>

</xml_diff>

<commit_message>
updated Next Steps again
</commit_message>
<xml_diff>
--- a/docassemble/VTFeeWaiver/data/templates/VT_fee_waiver_next_steps.docx
+++ b/docassemble/VTFeeWaiver/data/templates/VT_fee_waiver_next_steps.docx
@@ -10,8 +10,16 @@
         <w:rPr>
           <w:rStyle w:val="Heading1Char"/>
         </w:rPr>
-        <w:t>NEXT STEPS — VTCourtForms</w:t>
-      </w:r>
+        <w:t xml:space="preserve">NEXT STEPS — </w:t>
+      </w:r>
+      <w:proofErr w:type="spellStart"/>
+      <w:r>
+        <w:rPr>
+          <w:rStyle w:val="Heading1Char"/>
+        </w:rPr>
+        <w:t>VTCourtForms</w:t>
+      </w:r>
+      <w:proofErr w:type="spellEnd"/>
       <w:r>
         <w:br/>
       </w:r>
@@ -86,8 +94,13 @@
       <w:r>
         <w:t xml:space="preserve"> </w:t>
       </w:r>
-      <w:r>
-        <w:t>Now l</w:t>
+      <w:proofErr w:type="gramStart"/>
+      <w:r>
+        <w:t>Now</w:t>
+      </w:r>
+      <w:proofErr w:type="gramEnd"/>
+      <w:r>
+        <w:t xml:space="preserve"> l</w:t>
       </w:r>
       <w:r>
         <w:t>earn what to do next.</w:t>
@@ -239,7 +252,47 @@
         <w:t>:</w:t>
       </w:r>
     </w:p>
+    <w:p/>
     <w:p>
+      <w:pPr>
+        <w:spacing w:after="0" w:line="240" w:lineRule="auto"/>
+        <w:rPr>
+          <w:b/>
+          <w:bCs/>
+        </w:rPr>
+      </w:pPr>
+      <w:r>
+        <w:rPr>
+          <w:b/>
+          <w:bCs/>
+        </w:rPr>
+        <w:t xml:space="preserve">{{ </w:t>
+      </w:r>
+      <w:proofErr w:type="spellStart"/>
+      <w:r>
+        <w:rPr>
+          <w:b/>
+          <w:bCs/>
+        </w:rPr>
+        <w:t>court_division</w:t>
+      </w:r>
+      <w:proofErr w:type="spellEnd"/>
+      <w:r>
+        <w:rPr>
+          <w:b/>
+          <w:bCs/>
+        </w:rPr>
+        <w:t>}} Division</w:t>
+      </w:r>
+    </w:p>
+    <w:p>
+      <w:pPr>
+        <w:spacing w:after="0" w:line="240" w:lineRule="auto"/>
+        <w:rPr>
+          <w:b/>
+          <w:bCs/>
+        </w:rPr>
+      </w:pPr>
       <w:r>
         <w:rPr>
           <w:b/>
@@ -252,7 +305,7 @@
           <w:b/>
           <w:bCs/>
         </w:rPr>
-        <w:t xml:space="preserve"> address_county </w:t>
+        <w:t xml:space="preserve"> name </w:t>
       </w:r>
       <w:r>
         <w:rPr>
@@ -261,80 +314,209 @@
         </w:rPr>
         <w:t>}}</w:t>
       </w:r>
-      <w:r>
+    </w:p>
+    <w:p>
+      <w:pPr>
+        <w:spacing w:after="0" w:line="240" w:lineRule="auto"/>
+      </w:pPr>
+      <w:r>
+        <w:t xml:space="preserve">{%p if </w:t>
+      </w:r>
+      <w:proofErr w:type="spellStart"/>
+      <w:r>
+        <w:t>trial_court_division</w:t>
+      </w:r>
+      <w:proofErr w:type="spellEnd"/>
+      <w:r>
+        <w:t xml:space="preserve"> </w:t>
+      </w:r>
+      <w:r>
+        <w:t>!</w:t>
+      </w:r>
+      <w:r>
+        <w:t>= "Environmental"</w:t>
+      </w:r>
+      <w:r>
+        <w:t xml:space="preserve"> %}</w:t>
+      </w:r>
+    </w:p>
+    <w:p>
+      <w:pPr>
+        <w:spacing w:after="0" w:line="240" w:lineRule="auto"/>
         <w:rPr>
           <w:b/>
           <w:bCs/>
         </w:rPr>
-        <w:br/>
-        <w:t xml:space="preserve">{{ </w:t>
-      </w:r>
-      <w:r>
+      </w:pPr>
+      <w:r>
+        <w:t xml:space="preserve">{%p if </w:t>
+      </w:r>
+      <w:proofErr w:type="spellStart"/>
+      <w:r>
+        <w:t>trial_court_division</w:t>
+      </w:r>
+      <w:proofErr w:type="spellEnd"/>
+      <w:r>
+        <w:t xml:space="preserve"> </w:t>
+      </w:r>
+      <w:r>
+        <w:t>!</w:t>
+      </w:r>
+      <w:r>
+        <w:t>= "</w:t>
+      </w:r>
+      <w:r>
+        <w:t>Judicial Bureau</w:t>
+      </w:r>
+      <w:r>
+        <w:t>"</w:t>
+      </w:r>
+      <w:r>
+        <w:t xml:space="preserve"> %}</w:t>
+      </w:r>
+    </w:p>
+    <w:p>
+      <w:pPr>
+        <w:spacing w:after="0" w:line="240" w:lineRule="auto"/>
         <w:rPr>
           <w:b/>
           <w:bCs/>
         </w:rPr>
-        <w:t>court_division</w:t>
-      </w:r>
+      </w:pPr>
       <w:r>
         <w:rPr>
           <w:b/>
           <w:bCs/>
         </w:rPr>
-        <w:t>}} Division</w:t>
-      </w:r>
+        <w:t xml:space="preserve">{{ </w:t>
+      </w:r>
+      <w:proofErr w:type="spellStart"/>
       <w:r>
         <w:rPr>
           <w:b/>
           <w:bCs/>
         </w:rPr>
-        <w:br/>
-      </w:r>
+        <w:t>address_county</w:t>
+      </w:r>
+      <w:proofErr w:type="spellEnd"/>
       <w:r>
         <w:rPr>
           <w:b/>
           <w:bCs/>
         </w:rPr>
-        <w:t>{{</w:t>
-      </w:r>
-      <w:r>
-        <w:rPr>
-          <w:b/>
-          <w:bCs/>
-        </w:rPr>
-        <w:t xml:space="preserve"> name </w:t>
-      </w:r>
-      <w:r>
-        <w:rPr>
-          <w:b/>
-          <w:bCs/>
-        </w:rPr>
-        <w:t>}}</w:t>
+        <w:t xml:space="preserve"> }}</w:t>
+      </w:r>
+    </w:p>
+    <w:p>
+      <w:pPr>
+        <w:spacing w:after="0" w:line="240" w:lineRule="auto"/>
+      </w:pPr>
+      <w:r>
+        <w:t>{%p endif %}</w:t>
+      </w:r>
+    </w:p>
+    <w:p>
+      <w:pPr>
+        <w:spacing w:after="0" w:line="240" w:lineRule="auto"/>
+      </w:pPr>
+      <w:r>
+        <w:t>{%p endif %}</w:t>
+      </w:r>
+    </w:p>
+    <w:p>
+      <w:pPr>
+        <w:spacing w:after="0" w:line="240" w:lineRule="auto"/>
+      </w:pPr>
+      <w:r>
+        <w:t xml:space="preserve">{{ </w:t>
+      </w:r>
+      <w:proofErr w:type="spellStart"/>
+      <w:r>
+        <w:t>address_address</w:t>
+      </w:r>
+      <w:proofErr w:type="spellEnd"/>
+      <w:r>
+        <w:t xml:space="preserve"> }} {{ </w:t>
+      </w:r>
+      <w:proofErr w:type="spellStart"/>
+      <w:r>
+        <w:t>address_unit</w:t>
+      </w:r>
+      <w:proofErr w:type="spellEnd"/>
+      <w:r>
+        <w:t xml:space="preserve"> }}</w:t>
       </w:r>
       <w:r>
         <w:br/>
-      </w:r>
-      <w:r>
-        <w:t>{{ address_address }} {{ address_unit }}</w:t>
-      </w:r>
+        <w:t xml:space="preserve">{{ </w:t>
+      </w:r>
+      <w:proofErr w:type="spellStart"/>
+      <w:r>
+        <w:t>address_city</w:t>
+      </w:r>
+      <w:proofErr w:type="spellEnd"/>
+      <w:r>
+        <w:t xml:space="preserve"> }}, {{ </w:t>
+      </w:r>
+      <w:proofErr w:type="spellStart"/>
+      <w:r>
+        <w:t>address_state</w:t>
+      </w:r>
+      <w:proofErr w:type="spellEnd"/>
+      <w:r>
+        <w:t xml:space="preserve"> }} {{ </w:t>
+      </w:r>
+      <w:proofErr w:type="spellStart"/>
+      <w:r>
+        <w:t>address_zip</w:t>
+      </w:r>
+      <w:proofErr w:type="spellEnd"/>
+      <w:r>
+        <w:t xml:space="preserve"> }}</w:t>
+      </w:r>
+    </w:p>
+    <w:p>
+      <w:pPr>
+        <w:spacing w:after="0" w:line="240" w:lineRule="auto"/>
+      </w:pPr>
       <w:r>
         <w:br/>
-        <w:t>{{ address_city }}, {{ address_state }} {{ address_zip }}</w:t>
+        <w:t xml:space="preserve">{% if </w:t>
+      </w:r>
+      <w:proofErr w:type="spellStart"/>
+      <w:r>
+        <w:t>arbitrary_attribute</w:t>
+      </w:r>
+      <w:proofErr w:type="spellEnd"/>
+      <w:r>
+        <w:t xml:space="preserve"> %}</w:t>
+      </w:r>
+    </w:p>
+    <w:p>
+      <w:pPr>
+        <w:spacing w:after="0" w:line="240" w:lineRule="auto"/>
+      </w:pPr>
+      <w:r>
+        <w:t>Mailing address:</w:t>
       </w:r>
       <w:r>
         <w:br/>
-        <w:t>{% if arbitrary_attribute %}</w:t>
-      </w:r>
-      <w:r>
-        <w:br/>
-        <w:t>Mailing address:</w:t>
-      </w:r>
-      <w:r>
-        <w:br/>
-        <w:t>{{ arbitrary_attribute }}</w:t>
-      </w:r>
-      <w:r>
-        <w:br/>
+        <w:t xml:space="preserve">{{ </w:t>
+      </w:r>
+      <w:proofErr w:type="spellStart"/>
+      <w:r>
+        <w:t>arbitrary_attribute</w:t>
+      </w:r>
+      <w:proofErr w:type="spellEnd"/>
+      <w:r>
+        <w:t xml:space="preserve"> }}</w:t>
+      </w:r>
+    </w:p>
+    <w:p>
+      <w:pPr>
+        <w:spacing w:after="0" w:line="240" w:lineRule="auto"/>
+      </w:pPr>
+      <w:r>
         <w:t>{% endif %}</w:t>
       </w:r>
       <w:r>
@@ -373,7 +555,23 @@
           <w:b/>
           <w:bCs/>
         </w:rPr>
-        <w:t xml:space="preserve">ile this form at the same time </w:t>
+        <w:t xml:space="preserve">ile this form at the same </w:t>
+      </w:r>
+      <w:proofErr w:type="gramStart"/>
+      <w:r>
+        <w:rPr>
+          <w:b/>
+          <w:bCs/>
+        </w:rPr>
+        <w:t>time</w:t>
+      </w:r>
+      <w:proofErr w:type="gramEnd"/>
+      <w:r>
+        <w:rPr>
+          <w:b/>
+          <w:bCs/>
+        </w:rPr>
+        <w:t xml:space="preserve"> </w:t>
       </w:r>
       <w:r>
         <w:rPr>
@@ -417,7 +615,15 @@
         <w:t xml:space="preserve"> </w:t>
       </w:r>
       <w:r>
-        <w:t>You only have to give this form to the court</w:t>
+        <w:t xml:space="preserve">You only </w:t>
+      </w:r>
+      <w:proofErr w:type="gramStart"/>
+      <w:r>
+        <w:t>have to</w:t>
+      </w:r>
+      <w:proofErr w:type="gramEnd"/>
+      <w:r>
+        <w:t xml:space="preserve"> give this form to the court</w:t>
       </w:r>
       <w:r>
         <w:t xml:space="preserve">. Do </w:t>
@@ -581,7 +787,11 @@
         <w:t>s</w:t>
       </w:r>
       <w:r>
-        <w:t xml:space="preserve">. You’ll have to pay </w:t>
+        <w:t xml:space="preserve">. You’ll have </w:t>
+      </w:r>
+      <w:r>
+        <w:lastRenderedPageBreak/>
+        <w:t xml:space="preserve">to pay </w:t>
       </w:r>
       <w:r>
         <w:t>within 30 days, or your case may be dismissed.</w:t>
@@ -589,11 +799,15 @@
     </w:p>
     <w:p>
       <w:r>
-        <w:t xml:space="preserve">You have the right to appeal the denial of your application. You must file a written appeal within 7 days of the date of the order. If your appeal is denied, </w:t>
-      </w:r>
-      <w:r>
-        <w:lastRenderedPageBreak/>
-        <w:t>you must pay your filing fee and any service fees.</w:t>
+        <w:t xml:space="preserve">You have the right to </w:t>
+      </w:r>
+      <w:proofErr w:type="gramStart"/>
+      <w:r>
+        <w:t>appeal</w:t>
+      </w:r>
+      <w:proofErr w:type="gramEnd"/>
+      <w:r>
+        <w:t xml:space="preserve"> the denial of your application. You must file a written appeal within 7 days of the date of the order. If your appeal is denied, you must pay your filing fee and any service fees.</w:t>
       </w:r>
     </w:p>
     <w:p>
@@ -637,7 +851,211 @@
         <w:pStyle w:val="ListParagraph"/>
         <w:numPr>
           <w:ilvl w:val="0"/>
-          <w:numId w:val="41"/>
+          <w:numId w:val="42"/>
+        </w:numPr>
+      </w:pPr>
+      <w:r>
+        <w:t xml:space="preserve">If you have questions about forms or the court process, contact the Vermont Judiciary Access and Resource Center (ARC) at </w:t>
+      </w:r>
+      <w:hyperlink r:id="rId15" w:history="1">
+        <w:r>
+          <w:rPr>
+            <w:rStyle w:val="Hyperlink"/>
+          </w:rPr>
+          <w:t>selfhelp@vtcourts.gov</w:t>
+        </w:r>
+      </w:hyperlink>
+      <w:r>
+        <w:t xml:space="preserve"> o</w:t>
+      </w:r>
+      <w:r>
+        <w:t xml:space="preserve">r </w:t>
+      </w:r>
+      <w:r>
+        <w:br/>
+      </w:r>
+      <w:r>
+        <w:t>802-879-1185</w:t>
+      </w:r>
+      <w:r>
+        <w:t>.</w:t>
+      </w:r>
+      <w:r>
+        <w:t xml:space="preserve"> The ARC </w:t>
+      </w:r>
+      <w:r>
+        <w:t xml:space="preserve">does </w:t>
+      </w:r>
+      <w:r>
+        <w:rPr>
+          <w:b/>
+          <w:bCs/>
+        </w:rPr>
+        <w:t>not</w:t>
+      </w:r>
+      <w:r>
+        <w:t xml:space="preserve"> give legal advice.</w:t>
+      </w:r>
+    </w:p>
+    <w:p>
+      <w:pPr>
+        <w:pStyle w:val="ListParagraph"/>
+        <w:numPr>
+          <w:ilvl w:val="0"/>
+          <w:numId w:val="42"/>
+        </w:numPr>
+      </w:pPr>
+      <w:r>
+        <w:t>You can also a</w:t>
+      </w:r>
+      <w:r>
+        <w:t xml:space="preserve">sk the court clerk at </w:t>
+      </w:r>
+      <w:r>
+        <w:t xml:space="preserve">the </w:t>
+      </w:r>
+      <w:r>
+        <w:t>courthouse</w:t>
+      </w:r>
+      <w:r>
+        <w:t>.</w:t>
+      </w:r>
+      <w:r>
+        <w:t xml:space="preserve"> </w:t>
+      </w:r>
+      <w:r>
+        <w:t xml:space="preserve">Find them </w:t>
+      </w:r>
+      <w:r>
+        <w:t>on</w:t>
+      </w:r>
+      <w:r>
+        <w:t xml:space="preserve"> the Vermont Judiciary website: </w:t>
+      </w:r>
+      <w:hyperlink r:id="rId16" w:history="1">
+        <w:r>
+          <w:rPr>
+            <w:rStyle w:val="Hyperlink"/>
+          </w:rPr>
+          <w:t>www.vermontjudiciary.org/court-locations</w:t>
+        </w:r>
+      </w:hyperlink>
+      <w:r>
+        <w:t xml:space="preserve">. </w:t>
+      </w:r>
+    </w:p>
+    <w:p>
+      <w:pPr>
+        <w:pStyle w:val="ListParagraph"/>
+        <w:numPr>
+          <w:ilvl w:val="0"/>
+          <w:numId w:val="42"/>
+        </w:numPr>
+      </w:pPr>
+      <w:r>
+        <w:t xml:space="preserve">To hire a lawyer, or </w:t>
+      </w:r>
+      <w:r>
+        <w:t>get</w:t>
+      </w:r>
+      <w:r>
+        <w:t xml:space="preserve"> a reduced</w:t>
+      </w:r>
+      <w:r>
+        <w:t>-</w:t>
+      </w:r>
+      <w:r>
+        <w:t>fee consultation, contact the Vermont Bar Association’s Lawyer Referral Service at 1-800-639-7036</w:t>
+      </w:r>
+      <w:r>
+        <w:t xml:space="preserve"> or </w:t>
+      </w:r>
+      <w:hyperlink w:history="1">
+        <w:r>
+          <w:rPr>
+            <w:rStyle w:val="Hyperlink"/>
+          </w:rPr>
+          <w:t xml:space="preserve"> www.vtbar.org/find-a-lawyer/</w:t>
+        </w:r>
+      </w:hyperlink>
+      <w:r>
+        <w:t>.</w:t>
+      </w:r>
+    </w:p>
+    <w:p>
+      <w:pPr>
+        <w:spacing w:after="0" w:line="240" w:lineRule="auto"/>
+      </w:pPr>
+      <w:r>
+        <w:t>{%</w:t>
+      </w:r>
+      <w:r>
+        <w:t>p</w:t>
+      </w:r>
+      <w:r>
+        <w:t xml:space="preserve"> if </w:t>
+      </w:r>
+      <w:proofErr w:type="spellStart"/>
+      <w:r>
+        <w:t>trial_court_division</w:t>
+      </w:r>
+      <w:proofErr w:type="spellEnd"/>
+      <w:r>
+        <w:t xml:space="preserve"> </w:t>
+      </w:r>
+      <w:r>
+        <w:t>!</w:t>
+      </w:r>
+      <w:r>
+        <w:t>= "Environmental"</w:t>
+      </w:r>
+      <w:r>
+        <w:t xml:space="preserve"> %}</w:t>
+      </w:r>
+    </w:p>
+    <w:p>
+      <w:pPr>
+        <w:spacing w:after="0" w:line="240" w:lineRule="auto"/>
+      </w:pPr>
+      <w:r>
+        <w:t>{%</w:t>
+      </w:r>
+      <w:r>
+        <w:t>p</w:t>
+      </w:r>
+      <w:r>
+        <w:t xml:space="preserve"> if </w:t>
+      </w:r>
+      <w:proofErr w:type="spellStart"/>
+      <w:r>
+        <w:t>trial_court_division</w:t>
+      </w:r>
+      <w:proofErr w:type="spellEnd"/>
+      <w:r>
+        <w:t xml:space="preserve"> </w:t>
+      </w:r>
+      <w:r>
+        <w:t>!</w:t>
+      </w:r>
+      <w:r>
+        <w:t>= "</w:t>
+      </w:r>
+      <w:r>
+        <w:t>Judicial Bureau</w:t>
+      </w:r>
+      <w:r>
+        <w:t>"</w:t>
+      </w:r>
+      <w:r>
+        <w:t xml:space="preserve"> %}:</w:t>
+      </w:r>
+    </w:p>
+    <w:p>
+      <w:pPr>
+        <w:pStyle w:val="ListParagraph"/>
+        <w:numPr>
+          <w:ilvl w:val="0"/>
+          <w:numId w:val="42"/>
         </w:numPr>
         <w:rPr>
           <w:rStyle w:val="Hyperlink"/>
@@ -649,12 +1067,9 @@
         <w:t>Look for information on the</w:t>
       </w:r>
       <w:r>
-        <w:t xml:space="preserve"> VTLawHelp.org website:</w:t>
-      </w:r>
-      <w:r>
-        <w:t xml:space="preserve"> </w:t>
-      </w:r>
-      <w:hyperlink r:id="rId15" w:history="1">
+        <w:t xml:space="preserve"> VTLawHelp.org website: </w:t>
+      </w:r>
+      <w:hyperlink r:id="rId17" w:history="1">
         <w:r>
           <w:rPr>
             <w:rStyle w:val="Hyperlink"/>
@@ -668,156 +1083,42 @@
         <w:pStyle w:val="ListParagraph"/>
         <w:numPr>
           <w:ilvl w:val="0"/>
-          <w:numId w:val="41"/>
+          <w:numId w:val="42"/>
         </w:numPr>
       </w:pPr>
       <w:r>
-        <w:t xml:space="preserve">If you have questions about forms or the court process, contact the Vermont Judiciary Access and Resource Center (ARC) at </w:t>
-      </w:r>
-      <w:hyperlink r:id="rId16" w:history="1">
-        <w:r>
-          <w:rPr>
-            <w:rStyle w:val="Hyperlink"/>
-          </w:rPr>
-          <w:t>selfhelp@vtcourts.gov</w:t>
-        </w:r>
-      </w:hyperlink>
-      <w:r>
-        <w:t xml:space="preserve"> o</w:t>
-      </w:r>
-      <w:r>
-        <w:t xml:space="preserve">r </w:t>
+        <w:t xml:space="preserve">Contact us at Legal Services Vermont and Vermont Legal Aid at </w:t>
       </w:r>
       <w:r>
         <w:br/>
       </w:r>
       <w:r>
-        <w:t>802-879-1185</w:t>
+        <w:t>1-800-889-2047 if you need quick advice or a referral</w:t>
       </w:r>
       <w:r>
         <w:t>.</w:t>
-      </w:r>
-      <w:r>
-        <w:t xml:space="preserve"> The ARC </w:t>
-      </w:r>
-      <w:r>
-        <w:t xml:space="preserve">does </w:t>
-      </w:r>
-      <w:r>
-        <w:rPr>
-          <w:b/>
-          <w:bCs/>
-        </w:rPr>
-        <w:t>not</w:t>
-      </w:r>
-      <w:r>
-        <w:t xml:space="preserve"> give legal advice.</w:t>
       </w:r>
     </w:p>
     <w:p>
-      <w:pPr>
-        <w:pStyle w:val="ListParagraph"/>
-        <w:numPr>
-          <w:ilvl w:val="0"/>
-          <w:numId w:val="41"/>
-        </w:numPr>
-      </w:pPr>
-      <w:r>
-        <w:t>You can also a</w:t>
-      </w:r>
-      <w:r>
-        <w:t xml:space="preserve">sk the court clerk at </w:t>
-      </w:r>
-      <w:r>
-        <w:t xml:space="preserve">the </w:t>
-      </w:r>
-      <w:r>
-        <w:t>courthouse</w:t>
-      </w:r>
-      <w:r>
-        <w:t>.</w:t>
-      </w:r>
-      <w:r>
-        <w:t xml:space="preserve"> </w:t>
-      </w:r>
-      <w:r>
-        <w:t xml:space="preserve">Find them </w:t>
-      </w:r>
-      <w:r>
-        <w:t>on</w:t>
-      </w:r>
-      <w:r>
-        <w:t xml:space="preserve"> the Vermont Judiciary website: </w:t>
-      </w:r>
-      <w:hyperlink r:id="rId17" w:history="1">
-        <w:r>
-          <w:rPr>
-            <w:rStyle w:val="Hyperlink"/>
-          </w:rPr>
-          <w:t>www.vermontjudiciary.org/court-locations</w:t>
-        </w:r>
-      </w:hyperlink>
-      <w:r>
-        <w:t xml:space="preserve">. </w:t>
+      <w:r>
+        <w:t>{%</w:t>
+      </w:r>
+      <w:r>
+        <w:t>p</w:t>
+      </w:r>
+      <w:r>
+        <w:t xml:space="preserve"> endif %}</w:t>
       </w:r>
     </w:p>
     <w:p>
-      <w:pPr>
-        <w:pStyle w:val="ListParagraph"/>
-        <w:numPr>
-          <w:ilvl w:val="0"/>
-          <w:numId w:val="41"/>
-        </w:numPr>
-      </w:pPr>
-      <w:r>
-        <w:t xml:space="preserve">To hire a lawyer, or </w:t>
-      </w:r>
-      <w:r>
-        <w:t>get</w:t>
-      </w:r>
-      <w:r>
-        <w:t xml:space="preserve"> a reduced</w:t>
-      </w:r>
-      <w:r>
-        <w:t>-</w:t>
-      </w:r>
-      <w:r>
-        <w:t>fee consultation, contact the Vermont Bar Association’s Lawyer Referral Service at 1-800-639-7036</w:t>
-      </w:r>
-      <w:r>
-        <w:t xml:space="preserve"> or </w:t>
-      </w:r>
-      <w:hyperlink w:history="1">
-        <w:r>
-          <w:rPr>
-            <w:rStyle w:val="Hyperlink"/>
-          </w:rPr>
-          <w:t xml:space="preserve"> www.vtbar.org/find-a-lawyer/</w:t>
-        </w:r>
-      </w:hyperlink>
-      <w:r>
-        <w:t>.</w:t>
-      </w:r>
-    </w:p>
-    <w:p>
-      <w:pPr>
-        <w:pStyle w:val="ListParagraph"/>
-        <w:numPr>
-          <w:ilvl w:val="0"/>
-          <w:numId w:val="41"/>
-        </w:numPr>
-      </w:pPr>
-      <w:r>
-        <w:t xml:space="preserve">Contact us at Legal Services Vermont and Vermont Legal Aid at </w:t>
-      </w:r>
-      <w:r>
-        <w:br/>
-      </w:r>
-      <w:r>
-        <w:t>1-800-889-2047 if you need quick advice or a referral</w:t>
-      </w:r>
-      <w:r>
-        <w:t>.</w:t>
+      <w:r>
+        <w:t>{%</w:t>
+      </w:r>
+      <w:r>
+        <w:t>p</w:t>
+      </w:r>
+      <w:r>
+        <w:t xml:space="preserve"> endif %}</w:t>
       </w:r>
     </w:p>
     <w:p>
@@ -3306,6 +3607,97 @@
     </w:lvl>
   </w:abstractNum>
   <w:abstractNum w:abstractNumId="18" w15:restartNumberingAfterBreak="0">
+    <w:nsid w:val="491B4464"/>
+    <w:multiLevelType w:val="hybridMultilevel"/>
+    <w:tmpl w:val="6FC6905A"/>
+    <w:lvl w:ilvl="0" w:tplc="04090001">
+      <w:start w:val="1"/>
+      <w:numFmt w:val="bullet"/>
+      <w:lvlText w:val=""/>
+      <w:lvlJc w:val="left"/>
+      <w:pPr>
+        <w:ind w:left="360" w:hanging="360"/>
+      </w:pPr>
+      <w:rPr>
+        <w:rFonts w:ascii="Symbol" w:hAnsi="Symbol" w:hint="default"/>
+        <w:sz w:val="28"/>
+        <w:szCs w:val="28"/>
+      </w:rPr>
+    </w:lvl>
+    <w:lvl w:ilvl="1" w:tplc="FFFFFFFF">
+      <w:start w:val="1"/>
+      <w:numFmt w:val="lowerLetter"/>
+      <w:lvlText w:val="%2."/>
+      <w:lvlJc w:val="left"/>
+      <w:pPr>
+        <w:ind w:left="1080" w:hanging="360"/>
+      </w:pPr>
+    </w:lvl>
+    <w:lvl w:ilvl="2" w:tplc="FFFFFFFF" w:tentative="1">
+      <w:start w:val="1"/>
+      <w:numFmt w:val="lowerRoman"/>
+      <w:lvlText w:val="%3."/>
+      <w:lvlJc w:val="right"/>
+      <w:pPr>
+        <w:ind w:left="1800" w:hanging="180"/>
+      </w:pPr>
+    </w:lvl>
+    <w:lvl w:ilvl="3" w:tplc="FFFFFFFF" w:tentative="1">
+      <w:start w:val="1"/>
+      <w:numFmt w:val="decimal"/>
+      <w:lvlText w:val="%4."/>
+      <w:lvlJc w:val="left"/>
+      <w:pPr>
+        <w:ind w:left="2520" w:hanging="360"/>
+      </w:pPr>
+    </w:lvl>
+    <w:lvl w:ilvl="4" w:tplc="FFFFFFFF" w:tentative="1">
+      <w:start w:val="1"/>
+      <w:numFmt w:val="lowerLetter"/>
+      <w:lvlText w:val="%5."/>
+      <w:lvlJc w:val="left"/>
+      <w:pPr>
+        <w:ind w:left="3240" w:hanging="360"/>
+      </w:pPr>
+    </w:lvl>
+    <w:lvl w:ilvl="5" w:tplc="FFFFFFFF" w:tentative="1">
+      <w:start w:val="1"/>
+      <w:numFmt w:val="lowerRoman"/>
+      <w:lvlText w:val="%6."/>
+      <w:lvlJc w:val="right"/>
+      <w:pPr>
+        <w:ind w:left="3960" w:hanging="180"/>
+      </w:pPr>
+    </w:lvl>
+    <w:lvl w:ilvl="6" w:tplc="FFFFFFFF" w:tentative="1">
+      <w:start w:val="1"/>
+      <w:numFmt w:val="decimal"/>
+      <w:lvlText w:val="%7."/>
+      <w:lvlJc w:val="left"/>
+      <w:pPr>
+        <w:ind w:left="4680" w:hanging="360"/>
+      </w:pPr>
+    </w:lvl>
+    <w:lvl w:ilvl="7" w:tplc="FFFFFFFF" w:tentative="1">
+      <w:start w:val="1"/>
+      <w:numFmt w:val="lowerLetter"/>
+      <w:lvlText w:val="%8."/>
+      <w:lvlJc w:val="left"/>
+      <w:pPr>
+        <w:ind w:left="5400" w:hanging="360"/>
+      </w:pPr>
+    </w:lvl>
+    <w:lvl w:ilvl="8" w:tplc="FFFFFFFF" w:tentative="1">
+      <w:start w:val="1"/>
+      <w:numFmt w:val="lowerRoman"/>
+      <w:lvlText w:val="%9."/>
+      <w:lvlJc w:val="right"/>
+      <w:pPr>
+        <w:ind w:left="6120" w:hanging="180"/>
+      </w:pPr>
+    </w:lvl>
+  </w:abstractNum>
+  <w:abstractNum w:abstractNumId="19" w15:restartNumberingAfterBreak="0">
     <w:nsid w:val="499D4C36"/>
     <w:multiLevelType w:val="multilevel"/>
     <w:tmpl w:val="E08A9848"/>
@@ -3450,7 +3842,7 @@
       </w:rPr>
     </w:lvl>
   </w:abstractNum>
-  <w:abstractNum w:abstractNumId="19" w15:restartNumberingAfterBreak="0">
+  <w:abstractNum w:abstractNumId="20" w15:restartNumberingAfterBreak="0">
     <w:nsid w:val="4BFA7C4D"/>
     <w:multiLevelType w:val="multilevel"/>
     <w:tmpl w:val="DBF4D2C0"/>
@@ -3569,7 +3961,7 @@
       </w:rPr>
     </w:lvl>
   </w:abstractNum>
-  <w:abstractNum w:abstractNumId="20" w15:restartNumberingAfterBreak="0">
+  <w:abstractNum w:abstractNumId="21" w15:restartNumberingAfterBreak="0">
     <w:nsid w:val="549808F4"/>
     <w:multiLevelType w:val="multilevel"/>
     <w:tmpl w:val="56182F50"/>
@@ -3715,7 +4107,7 @@
       </w:rPr>
     </w:lvl>
   </w:abstractNum>
-  <w:abstractNum w:abstractNumId="21" w15:restartNumberingAfterBreak="0">
+  <w:abstractNum w:abstractNumId="22" w15:restartNumberingAfterBreak="0">
     <w:nsid w:val="558E6F6E"/>
     <w:multiLevelType w:val="multilevel"/>
     <w:tmpl w:val="474E0E3C"/>
@@ -3861,7 +4253,7 @@
       </w:rPr>
     </w:lvl>
   </w:abstractNum>
-  <w:abstractNum w:abstractNumId="22" w15:restartNumberingAfterBreak="0">
+  <w:abstractNum w:abstractNumId="23" w15:restartNumberingAfterBreak="0">
     <w:nsid w:val="55AC6052"/>
     <w:multiLevelType w:val="hybridMultilevel"/>
     <w:tmpl w:val="BD76CD38"/>
@@ -3950,7 +4342,7 @@
       </w:pPr>
     </w:lvl>
   </w:abstractNum>
-  <w:abstractNum w:abstractNumId="23" w15:restartNumberingAfterBreak="0">
+  <w:abstractNum w:abstractNumId="24" w15:restartNumberingAfterBreak="0">
     <w:nsid w:val="59F13E80"/>
     <w:multiLevelType w:val="hybridMultilevel"/>
     <w:tmpl w:val="432C82BA"/>
@@ -4039,7 +4431,7 @@
       </w:pPr>
     </w:lvl>
   </w:abstractNum>
-  <w:abstractNum w:abstractNumId="24" w15:restartNumberingAfterBreak="0">
+  <w:abstractNum w:abstractNumId="25" w15:restartNumberingAfterBreak="0">
     <w:nsid w:val="5C0627E9"/>
     <w:multiLevelType w:val="hybridMultilevel"/>
     <w:tmpl w:val="B22482BC"/>
@@ -4128,7 +4520,7 @@
       </w:pPr>
     </w:lvl>
   </w:abstractNum>
-  <w:abstractNum w:abstractNumId="25" w15:restartNumberingAfterBreak="0">
+  <w:abstractNum w:abstractNumId="26" w15:restartNumberingAfterBreak="0">
     <w:nsid w:val="5D1531A1"/>
     <w:multiLevelType w:val="hybridMultilevel"/>
     <w:tmpl w:val="67BCECCC"/>
@@ -4241,7 +4633,7 @@
       </w:rPr>
     </w:lvl>
   </w:abstractNum>
-  <w:abstractNum w:abstractNumId="26" w15:restartNumberingAfterBreak="0">
+  <w:abstractNum w:abstractNumId="27" w15:restartNumberingAfterBreak="0">
     <w:nsid w:val="602C54B8"/>
     <w:multiLevelType w:val="hybridMultilevel"/>
     <w:tmpl w:val="E1F6334C"/>
@@ -4354,7 +4746,7 @@
       </w:rPr>
     </w:lvl>
   </w:abstractNum>
-  <w:abstractNum w:abstractNumId="27" w15:restartNumberingAfterBreak="0">
+  <w:abstractNum w:abstractNumId="28" w15:restartNumberingAfterBreak="0">
     <w:nsid w:val="6049098C"/>
     <w:multiLevelType w:val="hybridMultilevel"/>
     <w:tmpl w:val="26061188"/>
@@ -4443,7 +4835,7 @@
       </w:pPr>
     </w:lvl>
   </w:abstractNum>
-  <w:abstractNum w:abstractNumId="28" w15:restartNumberingAfterBreak="0">
+  <w:abstractNum w:abstractNumId="29" w15:restartNumberingAfterBreak="0">
     <w:nsid w:val="61F25434"/>
     <w:multiLevelType w:val="multilevel"/>
     <w:tmpl w:val="452AA838"/>
@@ -4588,7 +4980,7 @@
       </w:rPr>
     </w:lvl>
   </w:abstractNum>
-  <w:abstractNum w:abstractNumId="29" w15:restartNumberingAfterBreak="0">
+  <w:abstractNum w:abstractNumId="30" w15:restartNumberingAfterBreak="0">
     <w:nsid w:val="620B1BB7"/>
     <w:multiLevelType w:val="multilevel"/>
     <w:tmpl w:val="19BE1666"/>
@@ -4707,7 +5099,7 @@
       </w:rPr>
     </w:lvl>
   </w:abstractNum>
-  <w:abstractNum w:abstractNumId="30" w15:restartNumberingAfterBreak="0">
+  <w:abstractNum w:abstractNumId="31" w15:restartNumberingAfterBreak="0">
     <w:nsid w:val="66EB0660"/>
     <w:multiLevelType w:val="multilevel"/>
     <w:tmpl w:val="56182F50"/>
@@ -4853,7 +5245,7 @@
       </w:rPr>
     </w:lvl>
   </w:abstractNum>
-  <w:abstractNum w:abstractNumId="31" w15:restartNumberingAfterBreak="0">
+  <w:abstractNum w:abstractNumId="32" w15:restartNumberingAfterBreak="0">
     <w:nsid w:val="679223FC"/>
     <w:multiLevelType w:val="hybridMultilevel"/>
     <w:tmpl w:val="D18A5382"/>
@@ -4942,7 +5334,7 @@
       </w:pPr>
     </w:lvl>
   </w:abstractNum>
-  <w:abstractNum w:abstractNumId="32" w15:restartNumberingAfterBreak="0">
+  <w:abstractNum w:abstractNumId="33" w15:restartNumberingAfterBreak="0">
     <w:nsid w:val="67AD2030"/>
     <w:multiLevelType w:val="hybridMultilevel"/>
     <w:tmpl w:val="187CBC42"/>
@@ -5055,7 +5447,7 @@
       </w:rPr>
     </w:lvl>
   </w:abstractNum>
-  <w:abstractNum w:abstractNumId="33" w15:restartNumberingAfterBreak="0">
+  <w:abstractNum w:abstractNumId="34" w15:restartNumberingAfterBreak="0">
     <w:nsid w:val="695A61B8"/>
     <w:multiLevelType w:val="hybridMultilevel"/>
     <w:tmpl w:val="21FE5A46"/>
@@ -5144,7 +5536,7 @@
       </w:pPr>
     </w:lvl>
   </w:abstractNum>
-  <w:abstractNum w:abstractNumId="34" w15:restartNumberingAfterBreak="0">
+  <w:abstractNum w:abstractNumId="35" w15:restartNumberingAfterBreak="0">
     <w:nsid w:val="6C856706"/>
     <w:multiLevelType w:val="hybridMultilevel"/>
     <w:tmpl w:val="EFB2FDDE"/>
@@ -5257,7 +5649,7 @@
       </w:rPr>
     </w:lvl>
   </w:abstractNum>
-  <w:abstractNum w:abstractNumId="35" w15:restartNumberingAfterBreak="0">
+  <w:abstractNum w:abstractNumId="36" w15:restartNumberingAfterBreak="0">
     <w:nsid w:val="6D7328DF"/>
     <w:multiLevelType w:val="multilevel"/>
     <w:tmpl w:val="56182F50"/>
@@ -5403,7 +5795,7 @@
       </w:rPr>
     </w:lvl>
   </w:abstractNum>
-  <w:abstractNum w:abstractNumId="36" w15:restartNumberingAfterBreak="0">
+  <w:abstractNum w:abstractNumId="37" w15:restartNumberingAfterBreak="0">
     <w:nsid w:val="6DC9770E"/>
     <w:multiLevelType w:val="hybridMultilevel"/>
     <w:tmpl w:val="42E80FA2"/>
@@ -5489,7 +5881,7 @@
       </w:pPr>
     </w:lvl>
   </w:abstractNum>
-  <w:abstractNum w:abstractNumId="37" w15:restartNumberingAfterBreak="0">
+  <w:abstractNum w:abstractNumId="38" w15:restartNumberingAfterBreak="0">
     <w:nsid w:val="70DF6FA3"/>
     <w:multiLevelType w:val="hybridMultilevel"/>
     <w:tmpl w:val="67767D78"/>
@@ -5578,7 +5970,7 @@
       </w:pPr>
     </w:lvl>
   </w:abstractNum>
-  <w:abstractNum w:abstractNumId="38" w15:restartNumberingAfterBreak="0">
+  <w:abstractNum w:abstractNumId="39" w15:restartNumberingAfterBreak="0">
     <w:nsid w:val="70F12DF3"/>
     <w:multiLevelType w:val="multilevel"/>
     <w:tmpl w:val="11EAA22A"/>
@@ -5698,28 +6090,28 @@
     </w:lvl>
   </w:abstractNum>
   <w:num w:numId="1" w16cid:durableId="285739885">
-    <w:abstractNumId w:val="38"/>
+    <w:abstractNumId w:val="39"/>
   </w:num>
   <w:num w:numId="2" w16cid:durableId="464851539">
     <w:abstractNumId w:val="16"/>
   </w:num>
   <w:num w:numId="3" w16cid:durableId="1536039654">
-    <w:abstractNumId w:val="36"/>
+    <w:abstractNumId w:val="37"/>
   </w:num>
   <w:num w:numId="4" w16cid:durableId="1578053830">
-    <w:abstractNumId w:val="29"/>
+    <w:abstractNumId w:val="30"/>
   </w:num>
   <w:num w:numId="5" w16cid:durableId="136998024">
-    <w:abstractNumId w:val="19"/>
+    <w:abstractNumId w:val="20"/>
   </w:num>
   <w:num w:numId="6" w16cid:durableId="1050615892">
     <w:abstractNumId w:val="15"/>
   </w:num>
   <w:num w:numId="7" w16cid:durableId="1204630889">
-    <w:abstractNumId w:val="18"/>
+    <w:abstractNumId w:val="19"/>
   </w:num>
   <w:num w:numId="8" w16cid:durableId="436292915">
-    <w:abstractNumId w:val="28"/>
+    <w:abstractNumId w:val="29"/>
   </w:num>
   <w:num w:numId="9" w16cid:durableId="1600606301">
     <w:abstractNumId w:val="12"/>
@@ -5728,28 +6120,28 @@
     <w:abstractNumId w:val="1"/>
   </w:num>
   <w:num w:numId="11" w16cid:durableId="1037925698">
-    <w:abstractNumId w:val="20"/>
+    <w:abstractNumId w:val="21"/>
   </w:num>
   <w:num w:numId="12" w16cid:durableId="99029468">
-    <w:abstractNumId w:val="30"/>
+    <w:abstractNumId w:val="31"/>
   </w:num>
   <w:num w:numId="13" w16cid:durableId="1241866799">
-    <w:abstractNumId w:val="24"/>
+    <w:abstractNumId w:val="25"/>
   </w:num>
   <w:num w:numId="14" w16cid:durableId="862939518">
-    <w:abstractNumId w:val="35"/>
+    <w:abstractNumId w:val="36"/>
   </w:num>
   <w:num w:numId="15" w16cid:durableId="1201698925">
     <w:abstractNumId w:val="17"/>
   </w:num>
   <w:num w:numId="16" w16cid:durableId="1152717653">
-    <w:abstractNumId w:val="31"/>
+    <w:abstractNumId w:val="32"/>
   </w:num>
   <w:num w:numId="17" w16cid:durableId="1935432480">
-    <w:abstractNumId w:val="23"/>
+    <w:abstractNumId w:val="24"/>
   </w:num>
   <w:num w:numId="18" w16cid:durableId="266474315">
-    <w:abstractNumId w:val="24"/>
+    <w:abstractNumId w:val="25"/>
     <w:lvlOverride w:ilvl="0">
       <w:startOverride w:val="1"/>
     </w:lvlOverride>
@@ -5764,31 +6156,31 @@
     <w:abstractNumId w:val="5"/>
   </w:num>
   <w:num w:numId="22" w16cid:durableId="1398046547">
-    <w:abstractNumId w:val="21"/>
+    <w:abstractNumId w:val="22"/>
   </w:num>
   <w:num w:numId="23" w16cid:durableId="136993179">
     <w:abstractNumId w:val="6"/>
   </w:num>
   <w:num w:numId="24" w16cid:durableId="419453069">
-    <w:abstractNumId w:val="32"/>
+    <w:abstractNumId w:val="33"/>
   </w:num>
   <w:num w:numId="25" w16cid:durableId="1842117123">
     <w:abstractNumId w:val="2"/>
   </w:num>
   <w:num w:numId="26" w16cid:durableId="1078483973">
-    <w:abstractNumId w:val="34"/>
+    <w:abstractNumId w:val="35"/>
   </w:num>
   <w:num w:numId="27" w16cid:durableId="367728742">
     <w:abstractNumId w:val="7"/>
   </w:num>
   <w:num w:numId="28" w16cid:durableId="1808744089">
-    <w:abstractNumId w:val="24"/>
+    <w:abstractNumId w:val="25"/>
   </w:num>
   <w:num w:numId="29" w16cid:durableId="287586866">
     <w:abstractNumId w:val="4"/>
   </w:num>
   <w:num w:numId="30" w16cid:durableId="1337996710">
-    <w:abstractNumId w:val="33"/>
+    <w:abstractNumId w:val="34"/>
   </w:num>
   <w:num w:numId="31" w16cid:durableId="1527252434">
     <w:abstractNumId w:val="0"/>
@@ -5797,16 +6189,16 @@
     <w:abstractNumId w:val="13"/>
   </w:num>
   <w:num w:numId="33" w16cid:durableId="724641486">
-    <w:abstractNumId w:val="26"/>
+    <w:abstractNumId w:val="27"/>
   </w:num>
   <w:num w:numId="34" w16cid:durableId="8877629">
-    <w:abstractNumId w:val="22"/>
+    <w:abstractNumId w:val="23"/>
   </w:num>
   <w:num w:numId="35" w16cid:durableId="1730494646">
     <w:abstractNumId w:val="14"/>
   </w:num>
   <w:num w:numId="36" w16cid:durableId="1702708080">
-    <w:abstractNumId w:val="27"/>
+    <w:abstractNumId w:val="28"/>
   </w:num>
   <w:num w:numId="37" w16cid:durableId="441463742">
     <w:abstractNumId w:val="11"/>
@@ -5815,13 +6207,16 @@
     <w:abstractNumId w:val="10"/>
   </w:num>
   <w:num w:numId="39" w16cid:durableId="1064446200">
-    <w:abstractNumId w:val="25"/>
+    <w:abstractNumId w:val="26"/>
   </w:num>
   <w:num w:numId="40" w16cid:durableId="385304387">
-    <w:abstractNumId w:val="37"/>
+    <w:abstractNumId w:val="38"/>
   </w:num>
   <w:num w:numId="41" w16cid:durableId="143202095">
     <w:abstractNumId w:val="3"/>
+  </w:num>
+  <w:num w:numId="42" w16cid:durableId="1979218128">
+    <w:abstractNumId w:val="18"/>
   </w:num>
 </w:numbering>
 </file>

</xml_diff>

<commit_message>
updated division choices to not show Unknown in updated courts list; updated Next Steps to handled Unknown court division; added ask_the_ARC template
</commit_message>
<xml_diff>
--- a/docassemble/VTFeeWaiver/data/templates/VT_fee_waiver_next_steps.docx
+++ b/docassemble/VTFeeWaiver/data/templates/VT_fee_waiver_next_steps.docx
@@ -230,6 +230,51 @@
       </w:r>
     </w:p>
     <w:p>
+      <w:pPr>
+        <w:spacing w:after="0" w:line="240" w:lineRule="auto"/>
+      </w:pPr>
+      <w:r>
+        <w:t>{%</w:t>
+      </w:r>
+      <w:r>
+        <w:t xml:space="preserve">p </w:t>
+      </w:r>
+      <w:r>
+        <w:t xml:space="preserve">if </w:t>
+      </w:r>
+      <w:proofErr w:type="spellStart"/>
+      <w:r>
+        <w:t>trial_court_division</w:t>
+      </w:r>
+      <w:proofErr w:type="spellEnd"/>
+      <w:r>
+        <w:t xml:space="preserve"> </w:t>
+      </w:r>
+      <w:r>
+        <w:t>!</w:t>
+      </w:r>
+      <w:r>
+        <w:t>= "</w:t>
+      </w:r>
+      <w:r>
+        <w:t>Unknown</w:t>
+      </w:r>
+      <w:r>
+        <w:t>"</w:t>
+      </w:r>
+      <w:r>
+        <w:t xml:space="preserve"> %}</w:t>
+      </w:r>
+    </w:p>
+    <w:p>
+      <w:pPr>
+        <w:spacing w:after="0" w:line="240" w:lineRule="auto"/>
+      </w:pPr>
+    </w:p>
+    <w:p>
+      <w:pPr>
+        <w:spacing w:after="240"/>
+      </w:pPr>
       <w:r>
         <w:t>D</w:t>
       </w:r>
@@ -252,7 +297,6 @@
         <w:t>:</w:t>
       </w:r>
     </w:p>
-    <w:p/>
     <w:p>
       <w:pPr>
         <w:spacing w:after="0" w:line="240" w:lineRule="auto"/>
@@ -537,6 +581,20 @@
       </w:r>
       <w:r>
         <w:t>{{ phone }}</w:t>
+      </w:r>
+    </w:p>
+    <w:p>
+      <w:pPr>
+        <w:spacing w:after="0" w:line="240" w:lineRule="auto"/>
+      </w:pPr>
+      <w:r>
+        <w:t>{%</w:t>
+      </w:r>
+      <w:r>
+        <w:t>p</w:t>
+      </w:r>
+      <w:r>
+        <w:t xml:space="preserve"> endif %}</w:t>
       </w:r>
       <w:r>
         <w:br/>
@@ -762,6 +820,7 @@
     </w:p>
     <w:p>
       <w:r>
+        <w:lastRenderedPageBreak/>
         <w:t xml:space="preserve">If the waiver is </w:t>
       </w:r>
       <w:r>
@@ -787,11 +846,7 @@
         <w:t>s</w:t>
       </w:r>
       <w:r>
-        <w:t xml:space="preserve">. You’ll have </w:t>
-      </w:r>
-      <w:r>
-        <w:lastRenderedPageBreak/>
-        <w:t xml:space="preserve">to pay </w:t>
+        <w:t xml:space="preserve">. You’ll have to pay </w:t>
       </w:r>
       <w:r>
         <w:t>within 30 days, or your case may be dismissed.</w:t>

</xml_diff>

<commit_message>
added sentence about where to find local courthouse for folks with Unknown court division
</commit_message>
<xml_diff>
--- a/docassemble/VTFeeWaiver/data/templates/VT_fee_waiver_next_steps.docx
+++ b/docassemble/VTFeeWaiver/data/templates/VT_fee_waiver_next_steps.docx
@@ -94,13 +94,8 @@
       <w:r>
         <w:t xml:space="preserve"> </w:t>
       </w:r>
-      <w:proofErr w:type="gramStart"/>
-      <w:r>
-        <w:t>Now</w:t>
-      </w:r>
-      <w:proofErr w:type="gramEnd"/>
-      <w:r>
-        <w:t xml:space="preserve"> l</w:t>
+      <w:r>
+        <w:t>Now l</w:t>
       </w:r>
       <w:r>
         <w:t>earn what to do next.</w:t>
@@ -234,13 +229,7 @@
         <w:spacing w:after="0" w:line="240" w:lineRule="auto"/>
       </w:pPr>
       <w:r>
-        <w:t>{%</w:t>
-      </w:r>
-      <w:r>
-        <w:t xml:space="preserve">p </w:t>
-      </w:r>
-      <w:r>
-        <w:t xml:space="preserve">if </w:t>
+        <w:t xml:space="preserve">{%p if </w:t>
       </w:r>
       <w:proofErr w:type="spellStart"/>
       <w:r>
@@ -588,13 +577,68 @@
         <w:spacing w:after="0" w:line="240" w:lineRule="auto"/>
       </w:pPr>
       <w:r>
-        <w:t>{%</w:t>
-      </w:r>
-      <w:r>
-        <w:t>p</w:t>
-      </w:r>
-      <w:r>
-        <w:t xml:space="preserve"> endif %}</w:t>
+        <w:t>{%p endif %}</w:t>
+      </w:r>
+    </w:p>
+    <w:p>
+      <w:pPr>
+        <w:spacing w:after="0" w:line="240" w:lineRule="auto"/>
+      </w:pPr>
+      <w:r>
+        <w:t xml:space="preserve">{%p if </w:t>
+      </w:r>
+      <w:proofErr w:type="spellStart"/>
+      <w:r>
+        <w:t>trial_court_division</w:t>
+      </w:r>
+      <w:proofErr w:type="spellEnd"/>
+      <w:r>
+        <w:t xml:space="preserve"> </w:t>
+      </w:r>
+      <w:r>
+        <w:t>=</w:t>
+      </w:r>
+      <w:r>
+        <w:t>= "</w:t>
+      </w:r>
+      <w:r>
+        <w:t>Unknown</w:t>
+      </w:r>
+      <w:r>
+        <w:t>"</w:t>
+      </w:r>
+      <w:r>
+        <w:t xml:space="preserve"> %}</w:t>
+      </w:r>
+    </w:p>
+    <w:p>
+      <w:pPr>
+        <w:spacing w:after="0" w:line="240" w:lineRule="auto"/>
+      </w:pPr>
+      <w:r>
+        <w:t>Follow this link to </w:t>
+      </w:r>
+      <w:hyperlink r:id="rId13" w:tgtFrame="_blank" w:history="1">
+        <w:r>
+          <w:rPr>
+            <w:rStyle w:val="Hyperlink"/>
+          </w:rPr>
+          <w:t>find the phone number and location of y</w:t>
+        </w:r>
+        <w:r>
+          <w:rPr>
+            <w:rStyle w:val="Hyperlink"/>
+          </w:rPr>
+          <w:t>our local courthouse.</w:t>
+        </w:r>
+      </w:hyperlink>
+    </w:p>
+    <w:p>
+      <w:pPr>
+        <w:spacing w:after="0" w:line="240" w:lineRule="auto"/>
+      </w:pPr>
+      <w:r>
+        <w:t>{%p endif %}</w:t>
       </w:r>
       <w:r>
         <w:br/>
@@ -613,17 +657,22 @@
           <w:b/>
           <w:bCs/>
         </w:rPr>
-        <w:t xml:space="preserve">ile this form at the same </w:t>
-      </w:r>
-      <w:proofErr w:type="gramStart"/>
+        <w:t xml:space="preserve">ile this form at the same time </w:t>
+      </w:r>
       <w:r>
         <w:rPr>
           <w:b/>
           <w:bCs/>
         </w:rPr>
-        <w:t>time</w:t>
-      </w:r>
-      <w:proofErr w:type="gramEnd"/>
+        <w:t xml:space="preserve">you file </w:t>
+      </w:r>
+      <w:r>
+        <w:rPr>
+          <w:b/>
+          <w:bCs/>
+        </w:rPr>
+        <w:t>other court forms</w:t>
+      </w:r>
       <w:r>
         <w:rPr>
           <w:b/>
@@ -636,27 +685,6 @@
           <w:b/>
           <w:bCs/>
         </w:rPr>
-        <w:t xml:space="preserve">you file </w:t>
-      </w:r>
-      <w:r>
-        <w:rPr>
-          <w:b/>
-          <w:bCs/>
-        </w:rPr>
-        <w:t>other court forms</w:t>
-      </w:r>
-      <w:r>
-        <w:rPr>
-          <w:b/>
-          <w:bCs/>
-        </w:rPr>
-        <w:t xml:space="preserve"> </w:t>
-      </w:r>
-      <w:r>
-        <w:rPr>
-          <w:b/>
-          <w:bCs/>
-        </w:rPr>
         <w:t>for</w:t>
       </w:r>
       <w:r>
@@ -673,15 +701,7 @@
         <w:t xml:space="preserve"> </w:t>
       </w:r>
       <w:r>
-        <w:t xml:space="preserve">You only </w:t>
-      </w:r>
-      <w:proofErr w:type="gramStart"/>
-      <w:r>
-        <w:t>have to</w:t>
-      </w:r>
-      <w:proofErr w:type="gramEnd"/>
-      <w:r>
-        <w:t xml:space="preserve"> give this form to the court</w:t>
+        <w:t>You only have to give this form to the court</w:t>
       </w:r>
       <w:r>
         <w:t xml:space="preserve">. Do </w:t>
@@ -729,7 +749,7 @@
       <w:r>
         <w:t xml:space="preserve">See the Vermont Judiciary website at </w:t>
       </w:r>
-      <w:hyperlink r:id="rId13" w:history="1">
+      <w:hyperlink r:id="rId14" w:history="1">
         <w:r>
           <w:rPr>
             <w:rStyle w:val="Hyperlink"/>
@@ -773,6 +793,7 @@
     </w:p>
     <w:p>
       <w:r>
+        <w:lastRenderedPageBreak/>
         <w:t xml:space="preserve">The court </w:t>
       </w:r>
       <w:r>
@@ -820,7 +841,6 @@
     </w:p>
     <w:p>
       <w:r>
-        <w:lastRenderedPageBreak/>
         <w:t xml:space="preserve">If the waiver is </w:t>
       </w:r>
       <w:r>
@@ -854,15 +874,7 @@
     </w:p>
     <w:p>
       <w:r>
-        <w:t xml:space="preserve">You have the right to </w:t>
-      </w:r>
-      <w:proofErr w:type="gramStart"/>
-      <w:r>
-        <w:t>appeal</w:t>
-      </w:r>
-      <w:proofErr w:type="gramEnd"/>
-      <w:r>
-        <w:t xml:space="preserve"> the denial of your application. You must file a written appeal within 7 days of the date of the order. If your appeal is denied, you must pay your filing fee and any service fees.</w:t>
+        <w:t>You have the right to appeal the denial of your application. You must file a written appeal within 7 days of the date of the order. If your appeal is denied, you must pay your filing fee and any service fees.</w:t>
       </w:r>
     </w:p>
     <w:p>
@@ -872,7 +884,7 @@
       <w:r>
         <w:t xml:space="preserve">at </w:t>
       </w:r>
-      <w:hyperlink r:id="rId14" w:history="1">
+      <w:hyperlink r:id="rId15" w:history="1">
         <w:r>
           <w:rPr>
             <w:rStyle w:val="Hyperlink"/>
@@ -912,7 +924,7 @@
       <w:r>
         <w:t xml:space="preserve">If you have questions about forms or the court process, contact the Vermont Judiciary Access and Resource Center (ARC) at </w:t>
       </w:r>
-      <w:hyperlink r:id="rId15" w:history="1">
+      <w:hyperlink r:id="rId16" w:history="1">
         <w:r>
           <w:rPr>
             <w:rStyle w:val="Hyperlink"/>
@@ -987,7 +999,7 @@
       <w:r>
         <w:t xml:space="preserve"> the Vermont Judiciary website: </w:t>
       </w:r>
-      <w:hyperlink r:id="rId16" w:history="1">
+      <w:hyperlink r:id="rId17" w:history="1">
         <w:r>
           <w:rPr>
             <w:rStyle w:val="Hyperlink"/>
@@ -1020,7 +1032,10 @@
         <w:t>-</w:t>
       </w:r>
       <w:r>
-        <w:t>fee consultation, contact the Vermont Bar Association’s Lawyer Referral Service at 1-800-639-7036</w:t>
+        <w:t xml:space="preserve">fee consultation, contact the Vermont Bar Association’s Lawyer Referral </w:t>
+      </w:r>
+      <w:r>
+        <w:t>Service at 1-800-639-7036</w:t>
       </w:r>
       <w:r>
         <w:t xml:space="preserve"> or </w:t>
@@ -1124,7 +1139,7 @@
       <w:r>
         <w:t xml:space="preserve"> VTLawHelp.org website: </w:t>
       </w:r>
-      <w:hyperlink r:id="rId17" w:history="1">
+      <w:hyperlink r:id="rId18" w:history="1">
         <w:r>
           <w:rPr>
             <w:rStyle w:val="Hyperlink"/>
@@ -1200,7 +1215,7 @@
                     <pic:cNvPicPr/>
                   </pic:nvPicPr>
                   <pic:blipFill rotWithShape="1">
-                    <a:blip r:embed="rId18" cstate="print">
+                    <a:blip r:embed="rId19" cstate="print">
                       <a:extLst>
                         <a:ext uri="{28A0092B-C50C-407E-A947-70E740481C1C}">
                           <a14:useLocalDpi xmlns:a14="http://schemas.microsoft.com/office/drawing/2010/main" val="0"/>
@@ -6755,7 +6770,6 @@
   <w:style w:type="character" w:default="1" w:styleId="DefaultParagraphFont">
     <w:name w:val="Default Paragraph Font"/>
     <w:uiPriority w:val="1"/>
-    <w:semiHidden/>
     <w:unhideWhenUsed/>
   </w:style>
   <w:style w:type="table" w:default="1" w:styleId="TableNormal">

</xml_diff>

<commit_message>
added  Edit: - trial_court_division AND trial_court.address.county; updated Next Steps doc
</commit_message>
<xml_diff>
--- a/docassemble/VTFeeWaiver/data/templates/VT_fee_waiver_next_steps.docx
+++ b/docassemble/VTFeeWaiver/data/templates/VT_fee_waiver_next_steps.docx
@@ -94,8 +94,13 @@
       <w:r>
         <w:t xml:space="preserve"> </w:t>
       </w:r>
-      <w:r>
-        <w:t>Now l</w:t>
+      <w:proofErr w:type="gramStart"/>
+      <w:r>
+        <w:t>Now</w:t>
+      </w:r>
+      <w:proofErr w:type="gramEnd"/>
+      <w:r>
+        <w:t xml:space="preserve"> l</w:t>
       </w:r>
       <w:r>
         <w:t>earn what to do next.</w:t>
@@ -229,7 +234,7 @@
         <w:spacing w:after="0" w:line="240" w:lineRule="auto"/>
       </w:pPr>
       <w:r>
-        <w:t xml:space="preserve">{%p if </w:t>
+        <w:t xml:space="preserve">{% if </w:t>
       </w:r>
       <w:proofErr w:type="spellStart"/>
       <w:r>
@@ -254,11 +259,6 @@
       <w:r>
         <w:t xml:space="preserve"> %}</w:t>
       </w:r>
-    </w:p>
-    <w:p>
-      <w:pPr>
-        <w:spacing w:after="0" w:line="240" w:lineRule="auto"/>
-      </w:pPr>
     </w:p>
     <w:p>
       <w:pPr>
@@ -315,7 +315,21 @@
           <w:b/>
           <w:bCs/>
         </w:rPr>
-        <w:t>}} Division</w:t>
+        <w:t>}}</w:t>
+      </w:r>
+      <w:r>
+        <w:rPr>
+          <w:b/>
+          <w:bCs/>
+        </w:rPr>
+        <w:t xml:space="preserve"> </w:t>
+      </w:r>
+      <w:r>
+        <w:rPr>
+          <w:b/>
+          <w:bCs/>
+        </w:rPr>
+        <w:t>Division</w:t>
       </w:r>
     </w:p>
     <w:p>
@@ -610,6 +624,11 @@
       <w:r>
         <w:t xml:space="preserve"> %}</w:t>
       </w:r>
+    </w:p>
+    <w:p>
+      <w:pPr>
+        <w:spacing w:after="0" w:line="240" w:lineRule="auto"/>
+      </w:pPr>
     </w:p>
     <w:p>
       <w:pPr>
@@ -638,13 +657,16 @@
         <w:spacing w:after="0" w:line="240" w:lineRule="auto"/>
       </w:pPr>
       <w:r>
-        <w:t>{%p endif %}</w:t>
-      </w:r>
-      <w:r>
-        <w:br/>
+        <w:t>{% endif %}</w:t>
       </w:r>
     </w:p>
     <w:p>
+      <w:pPr>
+        <w:spacing w:after="0" w:line="240" w:lineRule="auto"/>
+      </w:pPr>
+      <w:r>
+        <w:br/>
+      </w:r>
       <w:r>
         <w:rPr>
           <w:b/>
@@ -657,7 +679,23 @@
           <w:b/>
           <w:bCs/>
         </w:rPr>
-        <w:t xml:space="preserve">ile this form at the same time </w:t>
+        <w:t xml:space="preserve">ile this form at the same </w:t>
+      </w:r>
+      <w:proofErr w:type="gramStart"/>
+      <w:r>
+        <w:rPr>
+          <w:b/>
+          <w:bCs/>
+        </w:rPr>
+        <w:t>time</w:t>
+      </w:r>
+      <w:proofErr w:type="gramEnd"/>
+      <w:r>
+        <w:rPr>
+          <w:b/>
+          <w:bCs/>
+        </w:rPr>
+        <w:t xml:space="preserve"> </w:t>
       </w:r>
       <w:r>
         <w:rPr>
@@ -701,7 +739,15 @@
         <w:t xml:space="preserve"> </w:t>
       </w:r>
       <w:r>
-        <w:t>You only have to give this form to the court</w:t>
+        <w:t xml:space="preserve">You only </w:t>
+      </w:r>
+      <w:proofErr w:type="gramStart"/>
+      <w:r>
+        <w:t>have to</w:t>
+      </w:r>
+      <w:proofErr w:type="gramEnd"/>
+      <w:r>
+        <w:t xml:space="preserve"> give this form to the court</w:t>
       </w:r>
       <w:r>
         <w:t xml:space="preserve">. Do </w:t>
@@ -874,7 +920,15 @@
     </w:p>
     <w:p>
       <w:r>
-        <w:t>You have the right to appeal the denial of your application. You must file a written appeal within 7 days of the date of the order. If your appeal is denied, you must pay your filing fee and any service fees.</w:t>
+        <w:t xml:space="preserve">You have the right to </w:t>
+      </w:r>
+      <w:proofErr w:type="gramStart"/>
+      <w:r>
+        <w:t>appeal</w:t>
+      </w:r>
+      <w:proofErr w:type="gramEnd"/>
+      <w:r>
+        <w:t xml:space="preserve"> the denial of your application. You must file a written appeal within 7 days of the date of the order. If your appeal is denied, you must pay your filing fee and any service fees.</w:t>
       </w:r>
     </w:p>
     <w:p>
@@ -6770,6 +6824,7 @@
   <w:style w:type="character" w:default="1" w:styleId="DefaultParagraphFont">
     <w:name w:val="Default Paragraph Font"/>
     <w:uiPriority w:val="1"/>
+    <w:semiHidden/>
     <w:unhideWhenUsed/>
   </w:style>
   <w:style w:type="table" w:default="1" w:styleId="TableNormal">

</xml_diff>

<commit_message>
and Next Steps again
</commit_message>
<xml_diff>
--- a/docassemble/VTFeeWaiver/data/templates/VT_fee_waiver_next_steps.docx
+++ b/docassemble/VTFeeWaiver/data/templates/VT_fee_waiver_next_steps.docx
@@ -661,9 +661,6 @@
       </w:r>
     </w:p>
     <w:p>
-      <w:pPr>
-        <w:spacing w:after="0" w:line="240" w:lineRule="auto"/>
-      </w:pPr>
       <w:r>
         <w:br/>
       </w:r>
@@ -818,6 +815,7 @@
         <w:pStyle w:val="Heading2"/>
       </w:pPr>
       <w:r>
+        <w:lastRenderedPageBreak/>
         <w:t>The court will decide</w:t>
       </w:r>
     </w:p>
@@ -839,7 +837,6 @@
     </w:p>
     <w:p>
       <w:r>
-        <w:lastRenderedPageBreak/>
         <w:t xml:space="preserve">The court </w:t>
       </w:r>
       <w:r>
@@ -1086,10 +1083,7 @@
         <w:t>-</w:t>
       </w:r>
       <w:r>
-        <w:t xml:space="preserve">fee consultation, contact the Vermont Bar Association’s Lawyer Referral </w:t>
-      </w:r>
-      <w:r>
-        <w:t>Service at 1-800-639-7036</w:t>
+        <w:t>fee consultation, contact the Vermont Bar Association’s Lawyer Referral Service at 1-800-639-7036</w:t>
       </w:r>
       <w:r>
         <w:t xml:space="preserve"> or </w:t>

</xml_diff>

<commit_message>
still working on docx template for NS
</commit_message>
<xml_diff>
--- a/docassemble/VTFeeWaiver/data/templates/VT_fee_waiver_next_steps.docx
+++ b/docassemble/VTFeeWaiver/data/templates/VT_fee_waiver_next_steps.docx
@@ -233,8 +233,19 @@
       <w:pPr>
         <w:spacing w:after="0" w:line="240" w:lineRule="auto"/>
       </w:pPr>
-      <w:r>
-        <w:t xml:space="preserve">{% if </w:t>
+    </w:p>
+    <w:p>
+      <w:pPr>
+        <w:spacing w:after="0" w:line="240" w:lineRule="auto"/>
+      </w:pPr>
+      <w:r>
+        <w:t>{%</w:t>
+      </w:r>
+      <w:r>
+        <w:t>p</w:t>
+      </w:r>
+      <w:r>
+        <w:t xml:space="preserve"> if </w:t>
       </w:r>
       <w:proofErr w:type="spellStart"/>
       <w:r>
@@ -390,10 +401,6 @@
     <w:p>
       <w:pPr>
         <w:spacing w:after="0"/>
-        <w:rPr>
-          <w:b/>
-          <w:bCs/>
-        </w:rPr>
       </w:pPr>
       <w:r>
         <w:t xml:space="preserve">{%p if </w:t>
@@ -591,7 +598,13 @@
         <w:spacing w:after="0" w:line="240" w:lineRule="auto"/>
       </w:pPr>
       <w:r>
-        <w:t>{% endif %}</w:t>
+        <w:t>{%</w:t>
+      </w:r>
+      <w:r>
+        <w:t>p</w:t>
+      </w:r>
+      <w:r>
+        <w:t xml:space="preserve"> endif %}</w:t>
       </w:r>
     </w:p>
     <w:p>
@@ -599,7 +612,13 @@
         <w:spacing w:after="0" w:line="240" w:lineRule="auto"/>
       </w:pPr>
       <w:r>
-        <w:t xml:space="preserve">{% if </w:t>
+        <w:t>{%</w:t>
+      </w:r>
+      <w:r>
+        <w:t>p</w:t>
+      </w:r>
+      <w:r>
+        <w:t xml:space="preserve"> if </w:t>
       </w:r>
       <w:proofErr w:type="spellStart"/>
       <w:r>
@@ -657,7 +676,13 @@
         <w:spacing w:after="0" w:line="240" w:lineRule="auto"/>
       </w:pPr>
       <w:r>
-        <w:t>{% endif %}</w:t>
+        <w:t>{%</w:t>
+      </w:r>
+      <w:r>
+        <w:t>p</w:t>
+      </w:r>
+      <w:r>
+        <w:t xml:space="preserve"> endif %}</w:t>
       </w:r>
     </w:p>
     <w:p>

</xml_diff>

<commit_message>
changed code to print full Court Division
</commit_message>
<xml_diff>
--- a/docassemble/VTFeeWaiver/data/templates/VT_fee_waiver_next_steps.docx
+++ b/docassemble/VTFeeWaiver/data/templates/VT_fee_waiver_next_steps.docx
@@ -10,8 +10,16 @@
         <w:rPr>
           <w:rStyle w:val="Heading1Char"/>
         </w:rPr>
-        <w:t>NEXT STEPS — VTCourtForms</w:t>
-      </w:r>
+        <w:t xml:space="preserve">NEXT STEPS — </w:t>
+      </w:r>
+      <w:proofErr w:type="spellStart"/>
+      <w:r>
+        <w:rPr>
+          <w:rStyle w:val="Heading1Char"/>
+        </w:rPr>
+        <w:t>VTCourtForms</w:t>
+      </w:r>
+      <w:proofErr w:type="spellEnd"/>
       <w:r>
         <w:br/>
       </w:r>
@@ -234,8 +242,13 @@
       <w:r>
         <w:t xml:space="preserve"> if </w:t>
       </w:r>
-      <w:r>
-        <w:t xml:space="preserve">trial_court_division </w:t>
+      <w:proofErr w:type="spellStart"/>
+      <w:r>
+        <w:t>trial_court_division</w:t>
+      </w:r>
+      <w:proofErr w:type="spellEnd"/>
+      <w:r>
+        <w:t xml:space="preserve"> </w:t>
       </w:r>
       <w:r>
         <w:t>!</w:t>
@@ -281,7 +294,139 @@
     </w:p>
     <w:p>
       <w:pPr>
-        <w:spacing w:after="240"/>
+        <w:spacing w:after="0"/>
+        <w:rPr>
+          <w:b/>
+          <w:bCs/>
+        </w:rPr>
+      </w:pPr>
+      <w:r>
+        <w:rPr>
+          <w:b/>
+          <w:bCs/>
+        </w:rPr>
+        <w:t>{{</w:t>
+      </w:r>
+      <w:r>
+        <w:rPr>
+          <w:b/>
+          <w:bCs/>
+        </w:rPr>
+        <w:t xml:space="preserve"> name </w:t>
+      </w:r>
+      <w:r>
+        <w:rPr>
+          <w:b/>
+          <w:bCs/>
+        </w:rPr>
+        <w:t>}}</w:t>
+      </w:r>
+    </w:p>
+    <w:p>
+      <w:pPr>
+        <w:spacing w:after="0"/>
+        <w:rPr>
+          <w:b/>
+          <w:bCs/>
+        </w:rPr>
+      </w:pPr>
+      <w:r>
+        <w:rPr>
+          <w:b/>
+          <w:bCs/>
+        </w:rPr>
+        <w:t>{{</w:t>
+      </w:r>
+      <w:r>
+        <w:rPr>
+          <w:b/>
+          <w:bCs/>
+        </w:rPr>
+        <w:t xml:space="preserve"> </w:t>
+      </w:r>
+      <w:proofErr w:type="spellStart"/>
+      <w:r>
+        <w:rPr>
+          <w:b/>
+          <w:bCs/>
+        </w:rPr>
+        <w:t>court_division</w:t>
+      </w:r>
+      <w:proofErr w:type="spellEnd"/>
+      <w:r>
+        <w:rPr>
+          <w:b/>
+          <w:bCs/>
+        </w:rPr>
+        <w:t xml:space="preserve"> </w:t>
+      </w:r>
+      <w:r>
+        <w:rPr>
+          <w:b/>
+          <w:bCs/>
+        </w:rPr>
+        <w:t>}}</w:t>
+      </w:r>
+    </w:p>
+    <w:p>
+      <w:pPr>
+        <w:spacing w:after="0"/>
+      </w:pPr>
+      <w:r>
+        <w:t xml:space="preserve">{%p if </w:t>
+      </w:r>
+      <w:proofErr w:type="spellStart"/>
+      <w:r>
+        <w:t>trial_court_division</w:t>
+      </w:r>
+      <w:proofErr w:type="spellEnd"/>
+      <w:r>
+        <w:t xml:space="preserve"> </w:t>
+      </w:r>
+      <w:r>
+        <w:t>!</w:t>
+      </w:r>
+      <w:r>
+        <w:t>= "Environmental"</w:t>
+      </w:r>
+      <w:r>
+        <w:t xml:space="preserve"> %}</w:t>
+      </w:r>
+    </w:p>
+    <w:p>
+      <w:pPr>
+        <w:spacing w:after="0"/>
+      </w:pPr>
+      <w:r>
+        <w:t xml:space="preserve">{%p if </w:t>
+      </w:r>
+      <w:proofErr w:type="spellStart"/>
+      <w:r>
+        <w:t>trial_court_division</w:t>
+      </w:r>
+      <w:proofErr w:type="spellEnd"/>
+      <w:r>
+        <w:t xml:space="preserve"> </w:t>
+      </w:r>
+      <w:r>
+        <w:t>!</w:t>
+      </w:r>
+      <w:r>
+        <w:t>= "</w:t>
+      </w:r>
+      <w:r>
+        <w:t>Judicial Bureau</w:t>
+      </w:r>
+      <w:r>
+        <w:t>"</w:t>
+      </w:r>
+      <w:r>
+        <w:t xml:space="preserve"> %}</w:t>
+      </w:r>
+    </w:p>
+    <w:p>
+      <w:pPr>
+        <w:spacing w:after="0"/>
         <w:rPr>
           <w:b/>
           <w:bCs/>
@@ -294,83 +439,37 @@
         </w:rPr>
         <w:t xml:space="preserve">{{ </w:t>
       </w:r>
+      <w:proofErr w:type="spellStart"/>
       <w:r>
         <w:rPr>
           <w:b/>
           <w:bCs/>
         </w:rPr>
-        <w:t>court_division</w:t>
-      </w:r>
+        <w:t>address_county</w:t>
+      </w:r>
+      <w:proofErr w:type="spellEnd"/>
       <w:r>
         <w:rPr>
           <w:b/>
           <w:bCs/>
         </w:rPr>
-        <w:t>}}</w:t>
-      </w:r>
-      <w:r>
-        <w:rPr>
-          <w:b/>
-          <w:bCs/>
-        </w:rPr>
-        <w:t xml:space="preserve"> </w:t>
-      </w:r>
-      <w:r>
-        <w:rPr>
-          <w:b/>
-          <w:bCs/>
-        </w:rPr>
-        <w:t>Division</w:t>
+        <w:t xml:space="preserve"> }}</w:t>
       </w:r>
     </w:p>
     <w:p>
       <w:pPr>
-        <w:spacing w:after="240"/>
-        <w:rPr>
-          <w:b/>
-          <w:bCs/>
-        </w:rPr>
-      </w:pPr>
-      <w:r>
-        <w:rPr>
-          <w:b/>
-          <w:bCs/>
-        </w:rPr>
-        <w:t>{{</w:t>
-      </w:r>
-      <w:r>
-        <w:rPr>
-          <w:b/>
-          <w:bCs/>
-        </w:rPr>
-        <w:t xml:space="preserve"> name </w:t>
-      </w:r>
-      <w:r>
-        <w:rPr>
-          <w:b/>
-          <w:bCs/>
-        </w:rPr>
-        <w:t>}}</w:t>
+        <w:spacing w:after="0"/>
+      </w:pPr>
+      <w:r>
+        <w:t>{%p endif %}</w:t>
       </w:r>
     </w:p>
     <w:p>
       <w:pPr>
-        <w:spacing w:after="240"/>
-      </w:pPr>
-      <w:r>
-        <w:t xml:space="preserve">{%p if </w:t>
-      </w:r>
-      <w:r>
-        <w:t xml:space="preserve">trial_court_division </w:t>
-      </w:r>
-      <w:r>
-        <w:t>!</w:t>
-      </w:r>
-      <w:r>
-        <w:t>= "Environmental"</w:t>
-      </w:r>
-      <w:r>
-        <w:t xml:space="preserve"> %}</w:t>
+        <w:spacing w:after="0"/>
+      </w:pPr>
+      <w:r>
+        <w:t>{%p endif %}</w:t>
       </w:r>
     </w:p>
     <w:p>
@@ -378,69 +477,129 @@
         <w:spacing w:after="0"/>
       </w:pPr>
       <w:r>
-        <w:t xml:space="preserve">{%p if </w:t>
-      </w:r>
-      <w:r>
-        <w:t xml:space="preserve">trial_court_division </w:t>
-      </w:r>
-      <w:r>
-        <w:t>!</w:t>
-      </w:r>
-      <w:r>
-        <w:t>= "</w:t>
-      </w:r>
-      <w:r>
-        <w:t>Judicial Bureau</w:t>
-      </w:r>
-      <w:r>
-        <w:t>"</w:t>
-      </w:r>
-      <w:r>
-        <w:t xml:space="preserve"> %}</w:t>
+        <w:t xml:space="preserve">{{ </w:t>
+      </w:r>
+      <w:proofErr w:type="spellStart"/>
+      <w:r>
+        <w:t>address_address</w:t>
+      </w:r>
+      <w:proofErr w:type="spellEnd"/>
+      <w:r>
+        <w:t xml:space="preserve"> }} {{ </w:t>
+      </w:r>
+      <w:proofErr w:type="spellStart"/>
+      <w:r>
+        <w:t>address_unit</w:t>
+      </w:r>
+      <w:proofErr w:type="spellEnd"/>
+      <w:r>
+        <w:t xml:space="preserve"> }}</w:t>
+      </w:r>
+      <w:r>
+        <w:br/>
+        <w:t xml:space="preserve">{{ </w:t>
+      </w:r>
+      <w:proofErr w:type="spellStart"/>
+      <w:r>
+        <w:t>address_city</w:t>
+      </w:r>
+      <w:proofErr w:type="spellEnd"/>
+      <w:r>
+        <w:t xml:space="preserve"> }}, {{ </w:t>
+      </w:r>
+      <w:proofErr w:type="spellStart"/>
+      <w:r>
+        <w:t>address_state</w:t>
+      </w:r>
+      <w:proofErr w:type="spellEnd"/>
+      <w:r>
+        <w:t xml:space="preserve"> }} {{ </w:t>
+      </w:r>
+      <w:proofErr w:type="spellStart"/>
+      <w:r>
+        <w:t>address_zip</w:t>
+      </w:r>
+      <w:proofErr w:type="spellEnd"/>
+      <w:r>
+        <w:t xml:space="preserve"> }}</w:t>
       </w:r>
     </w:p>
     <w:p>
       <w:pPr>
-        <w:spacing w:after="0"/>
-        <w:rPr>
-          <w:b/>
-          <w:bCs/>
-        </w:rPr>
-      </w:pPr>
-      <w:r>
-        <w:rPr>
-          <w:b/>
-          <w:bCs/>
-        </w:rPr>
-        <w:t>{{ address_county }}</w:t>
+        <w:spacing w:after="0" w:line="240" w:lineRule="auto"/>
+      </w:pPr>
+      <w:r>
+        <w:br/>
+        <w:t xml:space="preserve">{% if </w:t>
+      </w:r>
+      <w:proofErr w:type="spellStart"/>
+      <w:r>
+        <w:t>arbitrary_attribute</w:t>
+      </w:r>
+      <w:proofErr w:type="spellEnd"/>
+      <w:r>
+        <w:t xml:space="preserve"> %}</w:t>
       </w:r>
     </w:p>
     <w:p>
       <w:pPr>
-        <w:spacing w:after="0"/>
-      </w:pPr>
-      <w:r>
-        <w:t>{%p endif %}</w:t>
+        <w:spacing w:after="0" w:line="240" w:lineRule="auto"/>
+      </w:pPr>
+      <w:r>
+        <w:t>Mailing address:</w:t>
+      </w:r>
+      <w:r>
+        <w:br/>
+        <w:t xml:space="preserve">{{ </w:t>
+      </w:r>
+      <w:proofErr w:type="spellStart"/>
+      <w:r>
+        <w:t>arbitrary_attribute</w:t>
+      </w:r>
+      <w:proofErr w:type="spellEnd"/>
+      <w:r>
+        <w:t xml:space="preserve"> }}</w:t>
       </w:r>
     </w:p>
     <w:p>
       <w:pPr>
-        <w:spacing w:after="0"/>
-      </w:pPr>
-      <w:r>
-        <w:t>{%p endif %}</w:t>
+        <w:spacing w:after="0" w:line="240" w:lineRule="auto"/>
+      </w:pPr>
+      <w:r>
+        <w:t>{% endif %}</w:t>
+      </w:r>
+      <w:r>
+        <w:br/>
+        <w:t>{{ email }}</w:t>
+      </w:r>
+      <w:r>
+        <w:br/>
+      </w:r>
+      <w:r>
+        <w:t>Phone</w:t>
+      </w:r>
+      <w:r>
+        <w:t>:</w:t>
+      </w:r>
+      <w:r>
+        <w:t xml:space="preserve"> </w:t>
+      </w:r>
+      <w:r>
+        <w:t>{{ phone }}</w:t>
       </w:r>
     </w:p>
     <w:p>
       <w:pPr>
-        <w:spacing w:after="0"/>
-      </w:pPr>
-      <w:r>
-        <w:t>{{ address_address }} {{ address_unit }}</w:t>
-      </w:r>
-      <w:r>
-        <w:br/>
-        <w:t>{{ address_city }}, {{ address_state }} {{ address_zip }}</w:t>
+        <w:spacing w:after="0" w:line="240" w:lineRule="auto"/>
+      </w:pPr>
+      <w:r>
+        <w:t>{%</w:t>
+      </w:r>
+      <w:r>
+        <w:t>p</w:t>
+      </w:r>
+      <w:r>
+        <w:t xml:space="preserve"> endif %}</w:t>
       </w:r>
     </w:p>
     <w:p>
@@ -448,78 +607,21 @@
         <w:spacing w:after="0" w:line="240" w:lineRule="auto"/>
       </w:pPr>
       <w:r>
-        <w:br/>
-        <w:t>{% if arbitrary_attribute %}</w:t>
-      </w:r>
-    </w:p>
-    <w:p>
-      <w:pPr>
-        <w:spacing w:after="0" w:line="240" w:lineRule="auto"/>
-      </w:pPr>
-      <w:r>
-        <w:t>Mailing address:</w:t>
-      </w:r>
-      <w:r>
-        <w:br/>
-        <w:t>{{ arbitrary_attribute }}</w:t>
-      </w:r>
-    </w:p>
-    <w:p>
-      <w:pPr>
-        <w:spacing w:after="0" w:line="240" w:lineRule="auto"/>
-      </w:pPr>
-      <w:r>
-        <w:t>{% endif %}</w:t>
-      </w:r>
-      <w:r>
-        <w:br/>
-        <w:t>{{ email }}</w:t>
-      </w:r>
-      <w:r>
-        <w:br/>
-      </w:r>
-      <w:r>
-        <w:t>Phone</w:t>
-      </w:r>
-      <w:r>
-        <w:t>:</w:t>
-      </w:r>
+        <w:t>{%</w:t>
+      </w:r>
+      <w:r>
+        <w:t>p</w:t>
+      </w:r>
+      <w:r>
+        <w:t xml:space="preserve"> if </w:t>
+      </w:r>
+      <w:proofErr w:type="spellStart"/>
+      <w:r>
+        <w:t>trial_court_division</w:t>
+      </w:r>
+      <w:proofErr w:type="spellEnd"/>
       <w:r>
         <w:t xml:space="preserve"> </w:t>
-      </w:r>
-      <w:r>
-        <w:t>{{ phone }}</w:t>
-      </w:r>
-    </w:p>
-    <w:p>
-      <w:pPr>
-        <w:spacing w:after="0" w:line="240" w:lineRule="auto"/>
-      </w:pPr>
-      <w:r>
-        <w:t>{%</w:t>
-      </w:r>
-      <w:r>
-        <w:t>p</w:t>
-      </w:r>
-      <w:r>
-        <w:t xml:space="preserve"> endif %}</w:t>
-      </w:r>
-    </w:p>
-    <w:p>
-      <w:pPr>
-        <w:spacing w:after="0" w:line="240" w:lineRule="auto"/>
-      </w:pPr>
-      <w:r>
-        <w:t>{%</w:t>
-      </w:r>
-      <w:r>
-        <w:t>p</w:t>
-      </w:r>
-      <w:r>
-        <w:t xml:space="preserve"> if </w:t>
-      </w:r>
-      <w:r>
-        <w:t xml:space="preserve">trial_court_division </w:t>
       </w:r>
       <w:r>
         <w:t>=</w:t>
@@ -691,14 +793,7 @@
           <w:rPr>
             <w:rStyle w:val="Hyperlink"/>
           </w:rPr>
-          <w:t>www.vermontjudiciary.org/self-</w:t>
-        </w:r>
-        <w:r>
-          <w:rPr>
-            <w:rStyle w:val="Hyperlink"/>
-          </w:rPr>
-          <w:lastRenderedPageBreak/>
-          <w:t>help/filing-procedures</w:t>
+          <w:t>www.vermontjudiciary.org/self-help/filing-procedures</w:t>
         </w:r>
       </w:hyperlink>
       <w:r>
@@ -716,6 +811,7 @@
         <w:pStyle w:val="Heading2"/>
       </w:pPr>
       <w:r>
+        <w:lastRenderedPageBreak/>
         <w:t>The court will decide</w:t>
       </w:r>
     </w:p>
@@ -940,10 +1036,7 @@
         <w:t>on</w:t>
       </w:r>
       <w:r>
-        <w:t xml:space="preserve"> the </w:t>
-      </w:r>
-      <w:r>
-        <w:t xml:space="preserve">Vermont Judiciary website: </w:t>
+        <w:t xml:space="preserve"> the Vermont Judiciary website: </w:t>
       </w:r>
       <w:hyperlink r:id="rId17" w:history="1">
         <w:r>
@@ -1008,8 +1101,13 @@
       <w:r>
         <w:t xml:space="preserve"> if </w:t>
       </w:r>
-      <w:r>
-        <w:t xml:space="preserve">trial_court_division </w:t>
+      <w:proofErr w:type="spellStart"/>
+      <w:r>
+        <w:t>trial_court_division</w:t>
+      </w:r>
+      <w:proofErr w:type="spellEnd"/>
+      <w:r>
+        <w:t xml:space="preserve"> </w:t>
       </w:r>
       <w:r>
         <w:t>!</w:t>
@@ -1034,8 +1132,13 @@
       <w:r>
         <w:t xml:space="preserve"> if </w:t>
       </w:r>
-      <w:r>
-        <w:t xml:space="preserve">trial_court_division </w:t>
+      <w:proofErr w:type="spellStart"/>
+      <w:r>
+        <w:t>trial_court_division</w:t>
+      </w:r>
+      <w:proofErr w:type="spellEnd"/>
+      <w:r>
+        <w:t xml:space="preserve"> </w:t>
       </w:r>
       <w:r>
         <w:t>!</w:t>

</xml_diff>